<commit_message>
Update document & script
</commit_message>
<xml_diff>
--- a/documents/ThietKeDuAn_QuanLiChungCu.docx
+++ b/documents/ThietKeDuAn_QuanLiChungCu.docx
@@ -7,31 +7,10 @@
         <w:pStyle w:val="Title"/>
       </w:pPr>
       <w:r>
-        <w:t>THI</w:t>
+        <w:t>THIẾT KẾ DỰ ÁN: QUẢ</w:t>
       </w:r>
       <w:r>
-        <w:t>Ế</w:t>
-      </w:r>
-      <w:r>
-        <w:t>T K</w:t>
-      </w:r>
-      <w:r>
-        <w:t>Ế</w:t>
-      </w:r>
-      <w:r>
-        <w:t xml:space="preserve"> D</w:t>
-      </w:r>
-      <w:r>
-        <w:t>Ự</w:t>
-      </w:r>
-      <w:r>
-        <w:t xml:space="preserve"> ÁN: QU</w:t>
-      </w:r>
-      <w:r>
-        <w:t>Ả</w:t>
-      </w:r>
-      <w:r>
-        <w:t>N LÝ CHUNG CƯ</w:t>
+        <w:t>N LÝ CĂN HỘ</w:t>
       </w:r>
     </w:p>
     <w:p>
@@ -39,25 +18,7 @@
         <w:pStyle w:val="Heading1"/>
       </w:pPr>
       <w:r>
-        <w:t>1. Gi</w:t>
-      </w:r>
-      <w:r>
-        <w:t>ớ</w:t>
-      </w:r>
-      <w:r>
-        <w:t>i thi</w:t>
-      </w:r>
-      <w:r>
-        <w:t>ệ</w:t>
-      </w:r>
-      <w:r>
-        <w:t>u d</w:t>
-      </w:r>
-      <w:r>
-        <w:t>ự</w:t>
-      </w:r>
-      <w:r>
-        <w:t xml:space="preserve"> án</w:t>
+        <w:t>1. Giới thiệu dự án</w:t>
       </w:r>
     </w:p>
     <w:p>
@@ -65,7 +26,159 @@
         <w:spacing w:after="120"/>
       </w:pPr>
       <w:r>
-        <w:t>Hệ thống quản lý căn hộ giúp người quản trị và người dùng theo dõi thông tin các căn hộ, loại căn hộ, người dùng, và vai trò tương ứng.</w:t>
+        <w:t xml:space="preserve">Hệ thống quản lý căn hộ giúp người quản trị và người dùng theo dõi thông tin </w:t>
+      </w:r>
+      <w:proofErr w:type="spellStart"/>
+      <w:r>
+        <w:t>các</w:t>
+      </w:r>
+      <w:proofErr w:type="spellEnd"/>
+      <w:r>
+        <w:t xml:space="preserve"> </w:t>
+      </w:r>
+      <w:proofErr w:type="spellStart"/>
+      <w:r>
+        <w:t>căn</w:t>
+      </w:r>
+      <w:proofErr w:type="spellEnd"/>
+      <w:r>
+        <w:t xml:space="preserve"> </w:t>
+      </w:r>
+      <w:proofErr w:type="spellStart"/>
+      <w:r>
+        <w:t>hộ</w:t>
+      </w:r>
+      <w:proofErr w:type="spellEnd"/>
+      <w:r>
+        <w:t xml:space="preserve">, </w:t>
+      </w:r>
+      <w:proofErr w:type="spellStart"/>
+      <w:r>
+        <w:t>loại</w:t>
+      </w:r>
+      <w:proofErr w:type="spellEnd"/>
+      <w:r>
+        <w:t xml:space="preserve"> </w:t>
+      </w:r>
+      <w:proofErr w:type="spellStart"/>
+      <w:r>
+        <w:t>căn</w:t>
+      </w:r>
+      <w:proofErr w:type="spellEnd"/>
+      <w:r>
+        <w:t xml:space="preserve"> </w:t>
+      </w:r>
+      <w:proofErr w:type="spellStart"/>
+      <w:r>
+        <w:t>hộ</w:t>
+      </w:r>
+      <w:proofErr w:type="spellEnd"/>
+      <w:r>
+        <w:t>,</w:t>
+      </w:r>
+      <w:r>
+        <w:t xml:space="preserve"> </w:t>
+      </w:r>
+      <w:proofErr w:type="spellStart"/>
+      <w:r>
+        <w:t>cư</w:t>
+      </w:r>
+      <w:proofErr w:type="spellEnd"/>
+      <w:r>
+        <w:t xml:space="preserve"> </w:t>
+      </w:r>
+      <w:proofErr w:type="spellStart"/>
+      <w:r>
+        <w:t>dân</w:t>
+      </w:r>
+      <w:proofErr w:type="spellEnd"/>
+      <w:r>
+        <w:t xml:space="preserve">, </w:t>
+      </w:r>
+      <w:proofErr w:type="spellStart"/>
+      <w:r>
+        <w:t>cư</w:t>
+      </w:r>
+      <w:proofErr w:type="spellEnd"/>
+      <w:r>
+        <w:t xml:space="preserve"> </w:t>
+      </w:r>
+      <w:proofErr w:type="spellStart"/>
+      <w:r>
+        <w:t>trú</w:t>
+      </w:r>
+      <w:proofErr w:type="spellEnd"/>
+      <w:r>
+        <w:t xml:space="preserve">, </w:t>
+      </w:r>
+      <w:proofErr w:type="spellStart"/>
+      <w:r>
+        <w:t>yêu</w:t>
+      </w:r>
+      <w:proofErr w:type="spellEnd"/>
+      <w:r>
+        <w:t xml:space="preserve"> </w:t>
+      </w:r>
+      <w:proofErr w:type="spellStart"/>
+      <w:r>
+        <w:t>cầu</w:t>
+      </w:r>
+      <w:proofErr w:type="spellEnd"/>
+      <w:r>
+        <w:t xml:space="preserve"> </w:t>
+      </w:r>
+      <w:proofErr w:type="spellStart"/>
+      <w:r>
+        <w:t>bảo</w:t>
+      </w:r>
+      <w:proofErr w:type="spellEnd"/>
+      <w:r>
+        <w:t xml:space="preserve"> </w:t>
+      </w:r>
+      <w:proofErr w:type="spellStart"/>
+      <w:proofErr w:type="gramStart"/>
+      <w:r>
+        <w:t>trì</w:t>
+      </w:r>
+      <w:proofErr w:type="spellEnd"/>
+      <w:r>
+        <w:t xml:space="preserve"> </w:t>
+      </w:r>
+      <w:r>
+        <w:t>,</w:t>
+      </w:r>
+      <w:proofErr w:type="spellStart"/>
+      <w:r>
+        <w:t>người</w:t>
+      </w:r>
+      <w:proofErr w:type="spellEnd"/>
+      <w:proofErr w:type="gramEnd"/>
+      <w:r>
+        <w:t xml:space="preserve"> </w:t>
+      </w:r>
+      <w:proofErr w:type="spellStart"/>
+      <w:r>
+        <w:t>dùng</w:t>
+      </w:r>
+      <w:proofErr w:type="spellEnd"/>
+      <w:r>
+        <w:t xml:space="preserve">, </w:t>
+      </w:r>
+      <w:proofErr w:type="spellStart"/>
+      <w:r>
+        <w:t>và</w:t>
+      </w:r>
+      <w:proofErr w:type="spellEnd"/>
+      <w:r>
+        <w:t xml:space="preserve"> </w:t>
+      </w:r>
+      <w:proofErr w:type="spellStart"/>
+      <w:r>
+        <w:t>vai</w:t>
+      </w:r>
+      <w:proofErr w:type="spellEnd"/>
+      <w:r>
+        <w:t xml:space="preserve"> trò tương ứng.</w:t>
       </w:r>
     </w:p>
     <w:p>
@@ -119,9 +232,9 @@
           <w:noProof/>
         </w:rPr>
         <w:drawing>
-          <wp:inline distT="0" distB="0" distL="0" distR="0" wp14:anchorId="3D7F3F47" wp14:editId="515BE463">
-            <wp:extent cx="5273497" cy="4549534"/>
-            <wp:effectExtent l="0" t="0" r="3810" b="3810"/>
+          <wp:inline distT="0" distB="0" distL="0" distR="0" wp14:anchorId="413637A3" wp14:editId="27EF2F8F">
+            <wp:extent cx="5486400" cy="4614545"/>
+            <wp:effectExtent l="0" t="0" r="0" b="0"/>
             <wp:docPr id="1" name="Picture 1"/>
             <wp:cNvGraphicFramePr>
               <a:graphicFrameLocks xmlns:a="http://schemas.openxmlformats.org/drawingml/2006/main" noChangeAspect="1"/>
@@ -142,7 +255,7 @@
                   <pic:spPr>
                     <a:xfrm>
                       <a:off x="0" y="0"/>
-                      <a:ext cx="5273497" cy="4549534"/>
+                      <a:ext cx="5486400" cy="4614545"/>
                     </a:xfrm>
                     <a:prstGeom prst="rect">
                       <a:avLst/>
@@ -240,17 +353,11 @@
         <w:pStyle w:val="Heading2"/>
       </w:pPr>
       <w:r>
-        <w:t>2.2</w:t>
-      </w:r>
-      <w:r>
-        <w:t xml:space="preserve">. </w:t>
+        <w:t xml:space="preserve">2.2. </w:t>
       </w:r>
       <w:proofErr w:type="spellStart"/>
       <w:r>
-        <w:t>Quả</w:t>
-      </w:r>
-      <w:r>
-        <w:t>n</w:t>
+        <w:t>Quản</w:t>
       </w:r>
       <w:proofErr w:type="spellEnd"/>
       <w:r>
@@ -284,10 +391,10 @@
           <w:noProof/>
         </w:rPr>
         <w:drawing>
-          <wp:inline distT="0" distB="0" distL="0" distR="0" wp14:anchorId="7B0CDB78" wp14:editId="555A9026">
-            <wp:extent cx="5486400" cy="4689475"/>
+          <wp:inline distT="0" distB="0" distL="0" distR="0" wp14:anchorId="62C3D0C5" wp14:editId="5791C67A">
+            <wp:extent cx="5486400" cy="5033645"/>
             <wp:effectExtent l="0" t="0" r="0" b="0"/>
-            <wp:docPr id="4" name="Picture 4"/>
+            <wp:docPr id="2" name="Picture 2"/>
             <wp:cNvGraphicFramePr>
               <a:graphicFrameLocks xmlns:a="http://schemas.openxmlformats.org/drawingml/2006/main" noChangeAspect="1"/>
             </wp:cNvGraphicFramePr>
@@ -307,7 +414,7 @@
                   <pic:spPr>
                     <a:xfrm>
                       <a:off x="0" y="0"/>
-                      <a:ext cx="5486400" cy="4689475"/>
+                      <a:ext cx="5486400" cy="5033645"/>
                     </a:xfrm>
                     <a:prstGeom prst="rect">
                       <a:avLst/>
@@ -326,17 +433,11 @@
       </w:pPr>
       <w:r>
         <w:lastRenderedPageBreak/>
-        <w:t>2.3</w:t>
-      </w:r>
-      <w:r>
-        <w:t xml:space="preserve">. </w:t>
+        <w:t xml:space="preserve">2.3. </w:t>
       </w:r>
       <w:proofErr w:type="spellStart"/>
       <w:r>
-        <w:t>Quả</w:t>
-      </w:r>
-      <w:r>
-        <w:t>n</w:t>
+        <w:t>Quản</w:t>
       </w:r>
       <w:proofErr w:type="spellEnd"/>
       <w:r>
@@ -386,10 +487,10 @@
           <w:noProof/>
         </w:rPr>
         <w:drawing>
-          <wp:inline distT="0" distB="0" distL="0" distR="0" wp14:anchorId="7B42282E" wp14:editId="3EBE56D6">
-            <wp:extent cx="5486400" cy="4970780"/>
-            <wp:effectExtent l="0" t="0" r="0" b="1270"/>
-            <wp:docPr id="5" name="Picture 5"/>
+          <wp:inline distT="0" distB="0" distL="0" distR="0" wp14:anchorId="270B79B1" wp14:editId="310FBE7C">
+            <wp:extent cx="5486400" cy="5255260"/>
+            <wp:effectExtent l="0" t="0" r="0" b="2540"/>
+            <wp:docPr id="4" name="Picture 4"/>
             <wp:cNvGraphicFramePr>
               <a:graphicFrameLocks xmlns:a="http://schemas.openxmlformats.org/drawingml/2006/main" noChangeAspect="1"/>
             </wp:cNvGraphicFramePr>
@@ -409,7 +510,117 @@
                   <pic:spPr>
                     <a:xfrm>
                       <a:off x="0" y="0"/>
-                      <a:ext cx="5486400" cy="4970780"/>
+                      <a:ext cx="5486400" cy="5255260"/>
+                    </a:xfrm>
+                    <a:prstGeom prst="rect">
+                      <a:avLst/>
+                    </a:prstGeom>
+                  </pic:spPr>
+                </pic:pic>
+              </a:graphicData>
+            </a:graphic>
+          </wp:inline>
+        </w:drawing>
+      </w:r>
+      <w:bookmarkStart w:id="0" w:name="_GoBack"/>
+      <w:bookmarkEnd w:id="0"/>
+    </w:p>
+    <w:p/>
+    <w:p>
+      <w:pPr>
+        <w:pStyle w:val="Heading2"/>
+      </w:pPr>
+      <w:r>
+        <w:lastRenderedPageBreak/>
+        <w:t>2.4</w:t>
+      </w:r>
+      <w:r>
+        <w:t xml:space="preserve">. </w:t>
+      </w:r>
+      <w:proofErr w:type="spellStart"/>
+      <w:r>
+        <w:t>Quản</w:t>
+      </w:r>
+      <w:proofErr w:type="spellEnd"/>
+      <w:r>
+        <w:t xml:space="preserve"> </w:t>
+      </w:r>
+      <w:proofErr w:type="spellStart"/>
+      <w:r>
+        <w:t>lí</w:t>
+      </w:r>
+      <w:proofErr w:type="spellEnd"/>
+      <w:r>
+        <w:t xml:space="preserve"> </w:t>
+      </w:r>
+      <w:proofErr w:type="spellStart"/>
+      <w:r>
+        <w:t>cư</w:t>
+      </w:r>
+      <w:proofErr w:type="spellEnd"/>
+      <w:r>
+        <w:t xml:space="preserve"> </w:t>
+      </w:r>
+      <w:proofErr w:type="spellStart"/>
+      <w:r>
+        <w:t>dân</w:t>
+      </w:r>
+      <w:proofErr w:type="spellEnd"/>
+      <w:r>
+        <w:t xml:space="preserve"> </w:t>
+      </w:r>
+      <w:proofErr w:type="spellStart"/>
+      <w:r>
+        <w:t>và</w:t>
+      </w:r>
+      <w:proofErr w:type="spellEnd"/>
+      <w:r>
+        <w:t xml:space="preserve"> </w:t>
+      </w:r>
+      <w:proofErr w:type="spellStart"/>
+      <w:r>
+        <w:t>cư</w:t>
+      </w:r>
+      <w:proofErr w:type="spellEnd"/>
+      <w:r>
+        <w:t xml:space="preserve"> </w:t>
+      </w:r>
+      <w:proofErr w:type="spellStart"/>
+      <w:r>
+        <w:t>trú</w:t>
+      </w:r>
+      <w:proofErr w:type="spellEnd"/>
+    </w:p>
+    <w:p>
+      <w:r>
+        <w:rPr>
+          <w:noProof/>
+        </w:rPr>
+        <w:drawing>
+          <wp:inline distT="0" distB="0" distL="0" distR="0" wp14:anchorId="7AFB66B6" wp14:editId="05FD9897">
+            <wp:extent cx="5380186" cy="5288738"/>
+            <wp:effectExtent l="0" t="0" r="0" b="7620"/>
+            <wp:docPr id="8" name="Picture 8"/>
+            <wp:cNvGraphicFramePr>
+              <a:graphicFrameLocks xmlns:a="http://schemas.openxmlformats.org/drawingml/2006/main" noChangeAspect="1"/>
+            </wp:cNvGraphicFramePr>
+            <a:graphic xmlns:a="http://schemas.openxmlformats.org/drawingml/2006/main">
+              <a:graphicData uri="http://schemas.openxmlformats.org/drawingml/2006/picture">
+                <pic:pic xmlns:pic="http://schemas.openxmlformats.org/drawingml/2006/picture">
+                  <pic:nvPicPr>
+                    <pic:cNvPr id="1" name=""/>
+                    <pic:cNvPicPr/>
+                  </pic:nvPicPr>
+                  <pic:blipFill>
+                    <a:blip r:embed="rId10"/>
+                    <a:stretch>
+                      <a:fillRect/>
+                    </a:stretch>
+                  </pic:blipFill>
+                  <pic:spPr>
+                    <a:xfrm>
+                      <a:off x="0" y="0"/>
+                      <a:ext cx="5380186" cy="5288738"/>
                     </a:xfrm>
                     <a:prstGeom prst="rect">
                       <a:avLst/>
@@ -422,31 +633,12 @@
         </w:drawing>
       </w:r>
     </w:p>
-    <w:p/>
     <w:p>
       <w:pPr>
         <w:pStyle w:val="Heading1"/>
       </w:pPr>
       <w:r>
-        <w:t>3. B</w:t>
-      </w:r>
-      <w:r>
-        <w:t>ả</w:t>
-      </w:r>
-      <w:r>
-        <w:t>ng ch</w:t>
-      </w:r>
-      <w:r>
-        <w:t>ứ</w:t>
-      </w:r>
-      <w:r>
-        <w:t>c năng chi ti</w:t>
-      </w:r>
-      <w:r>
-        <w:t>ế</w:t>
-      </w:r>
-      <w:r>
-        <w:t>t</w:t>
+        <w:t>3. Bảng chức năng chi tiết</w:t>
       </w:r>
     </w:p>
     <w:tbl>
@@ -520,10 +712,7 @@
           </w:tcPr>
           <w:p>
             <w:r>
-              <w:t>Đăn</w:t>
-            </w:r>
-            <w:r>
-              <w:t>g nhập</w:t>
+              <w:t>Đăng nhập</w:t>
             </w:r>
           </w:p>
         </w:tc>
@@ -564,9 +753,19 @@
             <w:tcW w:w="2160" w:type="dxa"/>
           </w:tcPr>
           <w:p>
-            <w:r>
-              <w:t>Xem danh sách căn hộ</w:t>
-            </w:r>
+            <w:proofErr w:type="spellStart"/>
+            <w:r>
+              <w:t>Phân</w:t>
+            </w:r>
+            <w:proofErr w:type="spellEnd"/>
+            <w:r>
+              <w:t xml:space="preserve"> </w:t>
+            </w:r>
+            <w:proofErr w:type="spellStart"/>
+            <w:r>
+              <w:t>quyền</w:t>
+            </w:r>
+            <w:proofErr w:type="spellEnd"/>
           </w:p>
         </w:tc>
         <w:tc>
@@ -574,9 +773,83 @@
             <w:tcW w:w="2160" w:type="dxa"/>
           </w:tcPr>
           <w:p>
-            <w:r>
-              <w:t>Hiển thị danh sách căn hộ có phân trang, tìm kiếm</w:t>
-            </w:r>
+            <w:proofErr w:type="spellStart"/>
+            <w:r>
+              <w:t>Gán</w:t>
+            </w:r>
+            <w:proofErr w:type="spellEnd"/>
+            <w:r>
+              <w:t xml:space="preserve"> </w:t>
+            </w:r>
+            <w:proofErr w:type="spellStart"/>
+            <w:r>
+              <w:t>vai</w:t>
+            </w:r>
+            <w:proofErr w:type="spellEnd"/>
+            <w:r>
+              <w:t xml:space="preserve"> </w:t>
+            </w:r>
+            <w:proofErr w:type="spellStart"/>
+            <w:r>
+              <w:t>trò</w:t>
+            </w:r>
+            <w:proofErr w:type="spellEnd"/>
+            <w:r>
+              <w:t xml:space="preserve"> </w:t>
+            </w:r>
+            <w:proofErr w:type="spellStart"/>
+            <w:r>
+              <w:t>cho</w:t>
+            </w:r>
+            <w:proofErr w:type="spellEnd"/>
+            <w:r>
+              <w:t xml:space="preserve"> </w:t>
+            </w:r>
+            <w:proofErr w:type="spellStart"/>
+            <w:r>
+              <w:t>người</w:t>
+            </w:r>
+            <w:proofErr w:type="spellEnd"/>
+            <w:r>
+              <w:t xml:space="preserve"> </w:t>
+            </w:r>
+            <w:proofErr w:type="spellStart"/>
+            <w:r>
+              <w:t>dùng</w:t>
+            </w:r>
+            <w:proofErr w:type="spellEnd"/>
+            <w:r>
+              <w:t xml:space="preserve"> </w:t>
+            </w:r>
+            <w:proofErr w:type="spellStart"/>
+            <w:r>
+              <w:t>sau</w:t>
+            </w:r>
+            <w:proofErr w:type="spellEnd"/>
+            <w:r>
+              <w:t xml:space="preserve"> </w:t>
+            </w:r>
+            <w:proofErr w:type="spellStart"/>
+            <w:r>
+              <w:t>khi</w:t>
+            </w:r>
+            <w:proofErr w:type="spellEnd"/>
+            <w:r>
+              <w:t xml:space="preserve"> </w:t>
+            </w:r>
+            <w:proofErr w:type="spellStart"/>
+            <w:r>
+              <w:t>đăng</w:t>
+            </w:r>
+            <w:proofErr w:type="spellEnd"/>
+            <w:r>
+              <w:t xml:space="preserve"> </w:t>
+            </w:r>
+            <w:proofErr w:type="spellStart"/>
+            <w:r>
+              <w:t>nhập</w:t>
+            </w:r>
+            <w:proofErr w:type="spellEnd"/>
           </w:p>
         </w:tc>
         <w:tc>
@@ -584,8 +857,37 @@
             <w:tcW w:w="2160" w:type="dxa"/>
           </w:tcPr>
           <w:p>
-            <w:r>
-              <w:t>Admin, User</w:t>
+            <w:proofErr w:type="spellStart"/>
+            <w:r>
+              <w:t>Hệ</w:t>
+            </w:r>
+            <w:proofErr w:type="spellEnd"/>
+            <w:r>
+              <w:t xml:space="preserve"> </w:t>
+            </w:r>
+            <w:proofErr w:type="spellStart"/>
+            <w:r>
+              <w:t>thống</w:t>
+            </w:r>
+            <w:proofErr w:type="spellEnd"/>
+            <w:r>
+              <w:t xml:space="preserve"> (</w:t>
+            </w:r>
+            <w:proofErr w:type="spellStart"/>
+            <w:r>
+              <w:t>ngầm</w:t>
+            </w:r>
+            <w:proofErr w:type="spellEnd"/>
+            <w:r>
+              <w:t xml:space="preserve"> </w:t>
+            </w:r>
+            <w:proofErr w:type="spellStart"/>
+            <w:r>
+              <w:t>định</w:t>
+            </w:r>
+            <w:proofErr w:type="spellEnd"/>
+            <w:r>
+              <w:t>)</w:t>
             </w:r>
           </w:p>
         </w:tc>
@@ -597,7 +899,7 @@
           </w:tcPr>
           <w:p>
             <w:r>
-              <w:t>F03</w:t>
+              <w:t>F02</w:t>
             </w:r>
           </w:p>
         </w:tc>
@@ -607,7 +909,7 @@
           </w:tcPr>
           <w:p>
             <w:r>
-              <w:t>Thêm/Sửa/Xoá căn hộ</w:t>
+              <w:t>Xem danh sách căn hộ</w:t>
             </w:r>
           </w:p>
         </w:tc>
@@ -617,7 +919,7 @@
           </w:tcPr>
           <w:p>
             <w:r>
-              <w:t>Quản lý thông tin căn hộ</w:t>
+              <w:t>Hiển thị danh sách căn hộ có phân trang, tìm kiếm</w:t>
             </w:r>
           </w:p>
         </w:tc>
@@ -627,7 +929,7 @@
           </w:tcPr>
           <w:p>
             <w:r>
-              <w:t>Admin</w:t>
+              <w:t>Admin, User</w:t>
             </w:r>
           </w:p>
         </w:tc>
@@ -639,7 +941,7 @@
           </w:tcPr>
           <w:p>
             <w:r>
-              <w:t>F04</w:t>
+              <w:t>F03</w:t>
             </w:r>
           </w:p>
         </w:tc>
@@ -648,59 +950,13 @@
             <w:tcW w:w="2160" w:type="dxa"/>
           </w:tcPr>
           <w:p>
-            <w:proofErr w:type="spellStart"/>
-            <w:r>
-              <w:t>Xem</w:t>
-            </w:r>
-            <w:proofErr w:type="spellEnd"/>
-            <w:r>
-              <w:t xml:space="preserve"> </w:t>
-            </w:r>
-            <w:proofErr w:type="spellStart"/>
-            <w:r>
-              <w:t>danh</w:t>
-            </w:r>
-            <w:proofErr w:type="spellEnd"/>
-            <w:r>
-              <w:t xml:space="preserve"> </w:t>
-            </w:r>
-            <w:proofErr w:type="spellStart"/>
-            <w:r>
-              <w:t>sách</w:t>
-            </w:r>
-            <w:proofErr w:type="spellEnd"/>
-            <w:r>
-              <w:t xml:space="preserve"> </w:t>
-            </w:r>
-            <w:proofErr w:type="spellStart"/>
-            <w:r>
-              <w:t>yêu</w:t>
-            </w:r>
-            <w:proofErr w:type="spellEnd"/>
-            <w:r>
-              <w:t xml:space="preserve"> </w:t>
-            </w:r>
-            <w:proofErr w:type="spellStart"/>
-            <w:r>
-              <w:t>cầu</w:t>
-            </w:r>
-            <w:proofErr w:type="spellEnd"/>
-            <w:r>
-              <w:t xml:space="preserve"> </w:t>
-            </w:r>
-            <w:proofErr w:type="spellStart"/>
-            <w:r>
-              <w:t>bảo</w:t>
-            </w:r>
-            <w:proofErr w:type="spellEnd"/>
-            <w:r>
-              <w:t xml:space="preserve"> </w:t>
-            </w:r>
-            <w:proofErr w:type="spellStart"/>
-            <w:r>
-              <w:t>trì</w:t>
-            </w:r>
-            <w:proofErr w:type="spellEnd"/>
+            <w:r>
+              <w:t xml:space="preserve">Thêm/Sửa/Xoá căn </w:t>
+            </w:r>
+            <w:r>
+              <w:lastRenderedPageBreak/>
+              <w:t>hộ</w:t>
+            </w:r>
           </w:p>
         </w:tc>
         <w:tc>
@@ -708,92 +964,14 @@
             <w:tcW w:w="2160" w:type="dxa"/>
           </w:tcPr>
           <w:p>
-            <w:proofErr w:type="spellStart"/>
-            <w:r>
-              <w:t>Hiển</w:t>
-            </w:r>
-            <w:proofErr w:type="spellEnd"/>
-            <w:r>
-              <w:t xml:space="preserve"> </w:t>
-            </w:r>
-            <w:proofErr w:type="spellStart"/>
-            <w:r>
-              <w:t>thị</w:t>
-            </w:r>
-            <w:proofErr w:type="spellEnd"/>
-            <w:r>
-              <w:t xml:space="preserve"> </w:t>
-            </w:r>
-            <w:proofErr w:type="spellStart"/>
-            <w:r>
-              <w:t>danh</w:t>
-            </w:r>
-            <w:proofErr w:type="spellEnd"/>
-            <w:r>
-              <w:t xml:space="preserve"> </w:t>
-            </w:r>
-            <w:proofErr w:type="spellStart"/>
-            <w:r>
-              <w:t>sách</w:t>
-            </w:r>
-            <w:proofErr w:type="spellEnd"/>
-            <w:r>
-              <w:t xml:space="preserve"> </w:t>
-            </w:r>
-            <w:proofErr w:type="spellStart"/>
-            <w:r>
-              <w:t>căn</w:t>
-            </w:r>
-            <w:proofErr w:type="spellEnd"/>
-            <w:r>
-              <w:t xml:space="preserve"> </w:t>
-            </w:r>
-            <w:proofErr w:type="spellStart"/>
-            <w:r>
-              <w:t>hộ</w:t>
-            </w:r>
-            <w:proofErr w:type="spellEnd"/>
-            <w:r>
-              <w:t xml:space="preserve"> </w:t>
-            </w:r>
-            <w:proofErr w:type="spellStart"/>
-            <w:r>
-              <w:t>có</w:t>
-            </w:r>
-            <w:proofErr w:type="spellEnd"/>
-            <w:r>
-              <w:t xml:space="preserve"> </w:t>
-            </w:r>
-            <w:proofErr w:type="spellStart"/>
-            <w:r>
-              <w:t>phân</w:t>
-            </w:r>
-            <w:proofErr w:type="spellEnd"/>
-            <w:r>
-              <w:t xml:space="preserve"> </w:t>
-            </w:r>
-            <w:proofErr w:type="spellStart"/>
             <w:r>
               <w:lastRenderedPageBreak/>
-              <w:t>trang</w:t>
-            </w:r>
-            <w:proofErr w:type="spellEnd"/>
-            <w:r>
-              <w:t xml:space="preserve">, </w:t>
-            </w:r>
-            <w:proofErr w:type="spellStart"/>
-            <w:r>
-              <w:t>tìm</w:t>
-            </w:r>
-            <w:proofErr w:type="spellEnd"/>
-            <w:r>
-              <w:t xml:space="preserve"> </w:t>
-            </w:r>
-            <w:proofErr w:type="spellStart"/>
-            <w:r>
-              <w:t>kiếm</w:t>
-            </w:r>
-            <w:proofErr w:type="spellEnd"/>
+              <w:t xml:space="preserve">Quản lý thông tin </w:t>
+            </w:r>
+            <w:r>
+              <w:lastRenderedPageBreak/>
+              <w:t>căn hộ</w:t>
+            </w:r>
           </w:p>
         </w:tc>
         <w:tc>
@@ -803,7 +981,7 @@
           <w:p>
             <w:r>
               <w:lastRenderedPageBreak/>
-              <w:t>Admin, User</w:t>
+              <w:t>Admin</w:t>
             </w:r>
           </w:p>
         </w:tc>
@@ -816,7 +994,7 @@
           <w:p>
             <w:r>
               <w:lastRenderedPageBreak/>
-              <w:t>F05</w:t>
+              <w:t>F04</w:t>
             </w:r>
           </w:p>
         </w:tc>
@@ -827,47 +1005,63 @@
           <w:p>
             <w:proofErr w:type="spellStart"/>
             <w:r>
-              <w:t>Thêm</w:t>
-            </w:r>
-            <w:proofErr w:type="spellEnd"/>
-            <w:r>
-              <w:t>/</w:t>
-            </w:r>
-            <w:proofErr w:type="spellStart"/>
-            <w:r>
-              <w:t>Sửa</w:t>
-            </w:r>
-            <w:proofErr w:type="spellEnd"/>
-            <w:r>
-              <w:t xml:space="preserve"> </w:t>
-            </w:r>
-            <w:proofErr w:type="spellStart"/>
-            <w:r>
-              <w:t>yêu</w:t>
-            </w:r>
-            <w:proofErr w:type="spellEnd"/>
-            <w:r>
-              <w:t xml:space="preserve"> </w:t>
-            </w:r>
-            <w:proofErr w:type="spellStart"/>
-            <w:r>
-              <w:t>cầu</w:t>
-            </w:r>
-            <w:proofErr w:type="spellEnd"/>
-            <w:r>
-              <w:t xml:space="preserve"> </w:t>
-            </w:r>
-            <w:proofErr w:type="spellStart"/>
-            <w:r>
-              <w:t>bảo</w:t>
-            </w:r>
-            <w:proofErr w:type="spellEnd"/>
-            <w:r>
-              <w:t xml:space="preserve"> </w:t>
-            </w:r>
-            <w:proofErr w:type="spellStart"/>
-            <w:r>
-              <w:t>trì</w:t>
+              <w:t>Xem</w:t>
+            </w:r>
+            <w:proofErr w:type="spellEnd"/>
+            <w:r>
+              <w:t xml:space="preserve"> </w:t>
+            </w:r>
+            <w:proofErr w:type="spellStart"/>
+            <w:r>
+              <w:t>lịch</w:t>
+            </w:r>
+            <w:proofErr w:type="spellEnd"/>
+            <w:r>
+              <w:t xml:space="preserve"> </w:t>
+            </w:r>
+            <w:proofErr w:type="spellStart"/>
+            <w:r>
+              <w:t>sử</w:t>
+            </w:r>
+            <w:proofErr w:type="spellEnd"/>
+            <w:r>
+              <w:t xml:space="preserve"> </w:t>
+            </w:r>
+            <w:proofErr w:type="spellStart"/>
+            <w:r>
+              <w:t>cư</w:t>
+            </w:r>
+            <w:proofErr w:type="spellEnd"/>
+            <w:r>
+              <w:t xml:space="preserve"> </w:t>
+            </w:r>
+            <w:proofErr w:type="spellStart"/>
+            <w:r>
+              <w:t>trú</w:t>
+            </w:r>
+            <w:proofErr w:type="spellEnd"/>
+            <w:r>
+              <w:t xml:space="preserve"> </w:t>
+            </w:r>
+            <w:proofErr w:type="spellStart"/>
+            <w:r>
+              <w:t>theo</w:t>
+            </w:r>
+            <w:proofErr w:type="spellEnd"/>
+            <w:r>
+              <w:t xml:space="preserve"> </w:t>
+            </w:r>
+            <w:proofErr w:type="spellStart"/>
+            <w:r>
+              <w:t>căn</w:t>
+            </w:r>
+            <w:proofErr w:type="spellEnd"/>
+            <w:r>
+              <w:t xml:space="preserve"> </w:t>
+            </w:r>
+            <w:proofErr w:type="spellStart"/>
+            <w:r>
+              <w:t>hộ</w:t>
             </w:r>
             <w:proofErr w:type="spellEnd"/>
           </w:p>
@@ -879,55 +1073,95 @@
           <w:p>
             <w:proofErr w:type="spellStart"/>
             <w:r>
-              <w:t>Quản</w:t>
-            </w:r>
-            <w:proofErr w:type="spellEnd"/>
-            <w:r>
-              <w:t xml:space="preserve"> </w:t>
-            </w:r>
-            <w:proofErr w:type="spellStart"/>
-            <w:r>
-              <w:t>lý</w:t>
-            </w:r>
-            <w:proofErr w:type="spellEnd"/>
-            <w:r>
-              <w:t xml:space="preserve"> </w:t>
-            </w:r>
-            <w:proofErr w:type="spellStart"/>
-            <w:r>
-              <w:t>thông</w:t>
-            </w:r>
-            <w:proofErr w:type="spellEnd"/>
-            <w:r>
-              <w:t xml:space="preserve"> tin </w:t>
-            </w:r>
-            <w:proofErr w:type="spellStart"/>
-            <w:r>
-              <w:t>yêu</w:t>
-            </w:r>
-            <w:proofErr w:type="spellEnd"/>
-            <w:r>
-              <w:t xml:space="preserve"> </w:t>
-            </w:r>
-            <w:proofErr w:type="spellStart"/>
-            <w:r>
-              <w:t>cầu</w:t>
-            </w:r>
-            <w:proofErr w:type="spellEnd"/>
-            <w:r>
-              <w:t xml:space="preserve"> </w:t>
-            </w:r>
-            <w:proofErr w:type="spellStart"/>
-            <w:r>
-              <w:t>bảo</w:t>
-            </w:r>
-            <w:proofErr w:type="spellEnd"/>
-            <w:r>
-              <w:t xml:space="preserve"> </w:t>
-            </w:r>
-            <w:proofErr w:type="spellStart"/>
-            <w:r>
-              <w:t>trì</w:t>
+              <w:t>Hiển</w:t>
+            </w:r>
+            <w:proofErr w:type="spellEnd"/>
+            <w:r>
+              <w:t xml:space="preserve"> </w:t>
+            </w:r>
+            <w:proofErr w:type="spellStart"/>
+            <w:r>
+              <w:t>thị</w:t>
+            </w:r>
+            <w:proofErr w:type="spellEnd"/>
+            <w:r>
+              <w:t xml:space="preserve"> </w:t>
+            </w:r>
+            <w:proofErr w:type="spellStart"/>
+            <w:r>
+              <w:t>danh</w:t>
+            </w:r>
+            <w:proofErr w:type="spellEnd"/>
+            <w:r>
+              <w:t xml:space="preserve"> </w:t>
+            </w:r>
+            <w:proofErr w:type="spellStart"/>
+            <w:r>
+              <w:t>sách</w:t>
+            </w:r>
+            <w:proofErr w:type="spellEnd"/>
+            <w:r>
+              <w:t xml:space="preserve"> </w:t>
+            </w:r>
+            <w:proofErr w:type="spellStart"/>
+            <w:r>
+              <w:t>cư</w:t>
+            </w:r>
+            <w:proofErr w:type="spellEnd"/>
+            <w:r>
+              <w:t xml:space="preserve"> </w:t>
+            </w:r>
+            <w:proofErr w:type="spellStart"/>
+            <w:r>
+              <w:t>dân</w:t>
+            </w:r>
+            <w:proofErr w:type="spellEnd"/>
+            <w:r>
+              <w:t xml:space="preserve"> </w:t>
+            </w:r>
+            <w:proofErr w:type="spellStart"/>
+            <w:r>
+              <w:t>từng</w:t>
+            </w:r>
+            <w:proofErr w:type="spellEnd"/>
+            <w:r>
+              <w:t xml:space="preserve"> ở </w:t>
+            </w:r>
+            <w:proofErr w:type="spellStart"/>
+            <w:r>
+              <w:t>căn</w:t>
+            </w:r>
+            <w:proofErr w:type="spellEnd"/>
+            <w:r>
+              <w:t xml:space="preserve"> </w:t>
+            </w:r>
+            <w:proofErr w:type="spellStart"/>
+            <w:r>
+              <w:t>hộ</w:t>
+            </w:r>
+            <w:proofErr w:type="spellEnd"/>
+            <w:r>
+              <w:t xml:space="preserve"> </w:t>
+            </w:r>
+            <w:proofErr w:type="spellStart"/>
+            <w:r>
+              <w:t>theo</w:t>
+            </w:r>
+            <w:proofErr w:type="spellEnd"/>
+            <w:r>
+              <w:t xml:space="preserve"> </w:t>
+            </w:r>
+            <w:proofErr w:type="spellStart"/>
+            <w:r>
+              <w:t>thời</w:t>
+            </w:r>
+            <w:proofErr w:type="spellEnd"/>
+            <w:r>
+              <w:t xml:space="preserve"> </w:t>
+            </w:r>
+            <w:proofErr w:type="spellStart"/>
+            <w:r>
+              <w:t>gian</w:t>
             </w:r>
             <w:proofErr w:type="spellEnd"/>
           </w:p>
@@ -938,10 +1172,7 @@
           </w:tcPr>
           <w:p>
             <w:r>
-              <w:t>Admin</w:t>
-            </w:r>
-            <w:r>
-              <w:t>, User</w:t>
+              <w:t>Admin, User</w:t>
             </w:r>
           </w:p>
         </w:tc>
@@ -953,6 +1184,180 @@
           </w:tcPr>
           <w:p>
             <w:r>
+              <w:t>F05</w:t>
+            </w:r>
+          </w:p>
+        </w:tc>
+        <w:tc>
+          <w:tcPr>
+            <w:tcW w:w="2160" w:type="dxa"/>
+          </w:tcPr>
+          <w:p>
+            <w:proofErr w:type="spellStart"/>
+            <w:r>
+              <w:t>Xem</w:t>
+            </w:r>
+            <w:proofErr w:type="spellEnd"/>
+            <w:r>
+              <w:t xml:space="preserve"> </w:t>
+            </w:r>
+            <w:proofErr w:type="spellStart"/>
+            <w:r>
+              <w:t>danh</w:t>
+            </w:r>
+            <w:proofErr w:type="spellEnd"/>
+            <w:r>
+              <w:t xml:space="preserve"> </w:t>
+            </w:r>
+            <w:proofErr w:type="spellStart"/>
+            <w:r>
+              <w:t>sách</w:t>
+            </w:r>
+            <w:proofErr w:type="spellEnd"/>
+            <w:r>
+              <w:t xml:space="preserve"> </w:t>
+            </w:r>
+            <w:proofErr w:type="spellStart"/>
+            <w:r>
+              <w:t>yêu</w:t>
+            </w:r>
+            <w:proofErr w:type="spellEnd"/>
+            <w:r>
+              <w:t xml:space="preserve"> </w:t>
+            </w:r>
+            <w:proofErr w:type="spellStart"/>
+            <w:r>
+              <w:t>cầu</w:t>
+            </w:r>
+            <w:proofErr w:type="spellEnd"/>
+            <w:r>
+              <w:t xml:space="preserve"> </w:t>
+            </w:r>
+            <w:proofErr w:type="spellStart"/>
+            <w:r>
+              <w:t>bảo</w:t>
+            </w:r>
+            <w:proofErr w:type="spellEnd"/>
+            <w:r>
+              <w:t xml:space="preserve"> </w:t>
+            </w:r>
+            <w:proofErr w:type="spellStart"/>
+            <w:r>
+              <w:t>trì</w:t>
+            </w:r>
+            <w:proofErr w:type="spellEnd"/>
+          </w:p>
+        </w:tc>
+        <w:tc>
+          <w:tcPr>
+            <w:tcW w:w="2160" w:type="dxa"/>
+          </w:tcPr>
+          <w:p>
+            <w:proofErr w:type="spellStart"/>
+            <w:r>
+              <w:t>Hiển</w:t>
+            </w:r>
+            <w:proofErr w:type="spellEnd"/>
+            <w:r>
+              <w:t xml:space="preserve"> </w:t>
+            </w:r>
+            <w:proofErr w:type="spellStart"/>
+            <w:r>
+              <w:t>thị</w:t>
+            </w:r>
+            <w:proofErr w:type="spellEnd"/>
+            <w:r>
+              <w:t xml:space="preserve"> </w:t>
+            </w:r>
+            <w:proofErr w:type="spellStart"/>
+            <w:r>
+              <w:t>danh</w:t>
+            </w:r>
+            <w:proofErr w:type="spellEnd"/>
+            <w:r>
+              <w:t xml:space="preserve"> </w:t>
+            </w:r>
+            <w:proofErr w:type="spellStart"/>
+            <w:r>
+              <w:t>sách</w:t>
+            </w:r>
+            <w:proofErr w:type="spellEnd"/>
+            <w:r>
+              <w:t xml:space="preserve"> </w:t>
+            </w:r>
+            <w:proofErr w:type="spellStart"/>
+            <w:r>
+              <w:t>căn</w:t>
+            </w:r>
+            <w:proofErr w:type="spellEnd"/>
+            <w:r>
+              <w:t xml:space="preserve"> </w:t>
+            </w:r>
+            <w:proofErr w:type="spellStart"/>
+            <w:r>
+              <w:t>hộ</w:t>
+            </w:r>
+            <w:proofErr w:type="spellEnd"/>
+            <w:r>
+              <w:t xml:space="preserve"> </w:t>
+            </w:r>
+            <w:proofErr w:type="spellStart"/>
+            <w:r>
+              <w:t>có</w:t>
+            </w:r>
+            <w:proofErr w:type="spellEnd"/>
+            <w:r>
+              <w:t xml:space="preserve"> </w:t>
+            </w:r>
+            <w:proofErr w:type="spellStart"/>
+            <w:r>
+              <w:t>phân</w:t>
+            </w:r>
+            <w:proofErr w:type="spellEnd"/>
+            <w:r>
+              <w:t xml:space="preserve"> </w:t>
+            </w:r>
+            <w:proofErr w:type="spellStart"/>
+            <w:r>
+              <w:t>trang</w:t>
+            </w:r>
+            <w:proofErr w:type="spellEnd"/>
+            <w:r>
+              <w:t xml:space="preserve">, </w:t>
+            </w:r>
+            <w:proofErr w:type="spellStart"/>
+            <w:r>
+              <w:t>tìm</w:t>
+            </w:r>
+            <w:proofErr w:type="spellEnd"/>
+            <w:r>
+              <w:t xml:space="preserve"> </w:t>
+            </w:r>
+            <w:proofErr w:type="spellStart"/>
+            <w:r>
+              <w:t>kiếm</w:t>
+            </w:r>
+            <w:proofErr w:type="spellEnd"/>
+          </w:p>
+        </w:tc>
+        <w:tc>
+          <w:tcPr>
+            <w:tcW w:w="2160" w:type="dxa"/>
+          </w:tcPr>
+          <w:p>
+            <w:r>
+              <w:t>Admin, User</w:t>
+            </w:r>
+          </w:p>
+        </w:tc>
+      </w:tr>
+      <w:tr>
+        <w:tc>
+          <w:tcPr>
+            <w:tcW w:w="2160" w:type="dxa"/>
+          </w:tcPr>
+          <w:p>
+            <w:r>
               <w:t>F06</w:t>
             </w:r>
           </w:p>
@@ -964,6 +1369,143 @@
           <w:p>
             <w:proofErr w:type="spellStart"/>
             <w:r>
+              <w:t>Thêm</w:t>
+            </w:r>
+            <w:proofErr w:type="spellEnd"/>
+            <w:r>
+              <w:t>/</w:t>
+            </w:r>
+            <w:proofErr w:type="spellStart"/>
+            <w:r>
+              <w:t>Sửa</w:t>
+            </w:r>
+            <w:proofErr w:type="spellEnd"/>
+            <w:r>
+              <w:t xml:space="preserve"> </w:t>
+            </w:r>
+            <w:proofErr w:type="spellStart"/>
+            <w:r>
+              <w:t>yêu</w:t>
+            </w:r>
+            <w:proofErr w:type="spellEnd"/>
+            <w:r>
+              <w:t xml:space="preserve"> </w:t>
+            </w:r>
+            <w:proofErr w:type="spellStart"/>
+            <w:r>
+              <w:t>cầu</w:t>
+            </w:r>
+            <w:proofErr w:type="spellEnd"/>
+            <w:r>
+              <w:t xml:space="preserve"> </w:t>
+            </w:r>
+            <w:proofErr w:type="spellStart"/>
+            <w:r>
+              <w:t>bảo</w:t>
+            </w:r>
+            <w:proofErr w:type="spellEnd"/>
+            <w:r>
+              <w:t xml:space="preserve"> </w:t>
+            </w:r>
+            <w:proofErr w:type="spellStart"/>
+            <w:r>
+              <w:t>trì</w:t>
+            </w:r>
+            <w:proofErr w:type="spellEnd"/>
+          </w:p>
+        </w:tc>
+        <w:tc>
+          <w:tcPr>
+            <w:tcW w:w="2160" w:type="dxa"/>
+          </w:tcPr>
+          <w:p>
+            <w:proofErr w:type="spellStart"/>
+            <w:r>
+              <w:t>Quản</w:t>
+            </w:r>
+            <w:proofErr w:type="spellEnd"/>
+            <w:r>
+              <w:t xml:space="preserve"> </w:t>
+            </w:r>
+            <w:proofErr w:type="spellStart"/>
+            <w:r>
+              <w:t>lý</w:t>
+            </w:r>
+            <w:proofErr w:type="spellEnd"/>
+            <w:r>
+              <w:t xml:space="preserve"> </w:t>
+            </w:r>
+            <w:proofErr w:type="spellStart"/>
+            <w:r>
+              <w:t>thông</w:t>
+            </w:r>
+            <w:proofErr w:type="spellEnd"/>
+            <w:r>
+              <w:t xml:space="preserve"> tin </w:t>
+            </w:r>
+            <w:proofErr w:type="spellStart"/>
+            <w:r>
+              <w:t>yêu</w:t>
+            </w:r>
+            <w:proofErr w:type="spellEnd"/>
+            <w:r>
+              <w:t xml:space="preserve"> </w:t>
+            </w:r>
+            <w:proofErr w:type="spellStart"/>
+            <w:r>
+              <w:t>cầu</w:t>
+            </w:r>
+            <w:proofErr w:type="spellEnd"/>
+            <w:r>
+              <w:t xml:space="preserve"> </w:t>
+            </w:r>
+            <w:proofErr w:type="spellStart"/>
+            <w:r>
+              <w:t>bảo</w:t>
+            </w:r>
+            <w:proofErr w:type="spellEnd"/>
+            <w:r>
+              <w:t xml:space="preserve"> </w:t>
+            </w:r>
+            <w:proofErr w:type="spellStart"/>
+            <w:r>
+              <w:t>trì</w:t>
+            </w:r>
+            <w:proofErr w:type="spellEnd"/>
+          </w:p>
+        </w:tc>
+        <w:tc>
+          <w:tcPr>
+            <w:tcW w:w="2160" w:type="dxa"/>
+          </w:tcPr>
+          <w:p>
+            <w:r>
+              <w:t>Admin</w:t>
+            </w:r>
+            <w:r>
+              <w:t>, User</w:t>
+            </w:r>
+          </w:p>
+        </w:tc>
+      </w:tr>
+      <w:tr>
+        <w:tc>
+          <w:tcPr>
+            <w:tcW w:w="2160" w:type="dxa"/>
+          </w:tcPr>
+          <w:p>
+            <w:r>
+              <w:t>F07</w:t>
+            </w:r>
+          </w:p>
+        </w:tc>
+        <w:tc>
+          <w:tcPr>
+            <w:tcW w:w="2160" w:type="dxa"/>
+          </w:tcPr>
+          <w:p>
+            <w:proofErr w:type="spellStart"/>
+            <w:r>
               <w:t>Cập</w:t>
             </w:r>
             <w:proofErr w:type="spellEnd"/>
@@ -1092,6 +1634,1203 @@
           <w:p>
             <w:r>
               <w:t>Admin</w:t>
+            </w:r>
+          </w:p>
+        </w:tc>
+      </w:tr>
+      <w:tr>
+        <w:tc>
+          <w:tcPr>
+            <w:tcW w:w="2160" w:type="dxa"/>
+          </w:tcPr>
+          <w:p>
+            <w:r>
+              <w:t>F08</w:t>
+            </w:r>
+          </w:p>
+        </w:tc>
+        <w:tc>
+          <w:tcPr>
+            <w:tcW w:w="2160" w:type="dxa"/>
+          </w:tcPr>
+          <w:p>
+            <w:proofErr w:type="spellStart"/>
+            <w:r>
+              <w:t>Xuất</w:t>
+            </w:r>
+            <w:proofErr w:type="spellEnd"/>
+            <w:r>
+              <w:t xml:space="preserve"> file Excel </w:t>
+            </w:r>
+            <w:proofErr w:type="spellStart"/>
+            <w:r>
+              <w:t>danh</w:t>
+            </w:r>
+            <w:proofErr w:type="spellEnd"/>
+            <w:r>
+              <w:t xml:space="preserve"> </w:t>
+            </w:r>
+            <w:proofErr w:type="spellStart"/>
+            <w:r>
+              <w:t>sách</w:t>
+            </w:r>
+            <w:proofErr w:type="spellEnd"/>
+            <w:r>
+              <w:t xml:space="preserve"> </w:t>
+            </w:r>
+            <w:proofErr w:type="spellStart"/>
+            <w:r>
+              <w:t>yêu</w:t>
+            </w:r>
+            <w:proofErr w:type="spellEnd"/>
+            <w:r>
+              <w:t xml:space="preserve"> </w:t>
+            </w:r>
+            <w:proofErr w:type="spellStart"/>
+            <w:r>
+              <w:t>cầu</w:t>
+            </w:r>
+            <w:proofErr w:type="spellEnd"/>
+          </w:p>
+        </w:tc>
+        <w:tc>
+          <w:tcPr>
+            <w:tcW w:w="2160" w:type="dxa"/>
+          </w:tcPr>
+          <w:p>
+            <w:proofErr w:type="spellStart"/>
+            <w:r>
+              <w:t>Xuất</w:t>
+            </w:r>
+            <w:proofErr w:type="spellEnd"/>
+            <w:r>
+              <w:t xml:space="preserve"> </w:t>
+            </w:r>
+            <w:proofErr w:type="spellStart"/>
+            <w:r>
+              <w:t>danh</w:t>
+            </w:r>
+            <w:proofErr w:type="spellEnd"/>
+            <w:r>
+              <w:t xml:space="preserve"> </w:t>
+            </w:r>
+            <w:proofErr w:type="spellStart"/>
+            <w:r>
+              <w:t>sách</w:t>
+            </w:r>
+            <w:proofErr w:type="spellEnd"/>
+            <w:r>
+              <w:t xml:space="preserve"> </w:t>
+            </w:r>
+            <w:proofErr w:type="spellStart"/>
+            <w:r>
+              <w:t>bảo</w:t>
+            </w:r>
+            <w:proofErr w:type="spellEnd"/>
+            <w:r>
+              <w:t xml:space="preserve"> </w:t>
+            </w:r>
+            <w:proofErr w:type="spellStart"/>
+            <w:r>
+              <w:t>trì</w:t>
+            </w:r>
+            <w:proofErr w:type="spellEnd"/>
+            <w:r>
+              <w:t xml:space="preserve"> </w:t>
+            </w:r>
+            <w:proofErr w:type="spellStart"/>
+            <w:r>
+              <w:t>ra</w:t>
+            </w:r>
+            <w:proofErr w:type="spellEnd"/>
+            <w:r>
+              <w:t xml:space="preserve"> Excel </w:t>
+            </w:r>
+            <w:proofErr w:type="spellStart"/>
+            <w:r>
+              <w:t>để</w:t>
+            </w:r>
+            <w:proofErr w:type="spellEnd"/>
+            <w:r>
+              <w:t xml:space="preserve"> </w:t>
+            </w:r>
+            <w:proofErr w:type="spellStart"/>
+            <w:r>
+              <w:t>lưu</w:t>
+            </w:r>
+            <w:proofErr w:type="spellEnd"/>
+            <w:r>
+              <w:t xml:space="preserve"> </w:t>
+            </w:r>
+            <w:proofErr w:type="spellStart"/>
+            <w:r>
+              <w:t>trữ</w:t>
+            </w:r>
+            <w:proofErr w:type="spellEnd"/>
+            <w:r>
+              <w:t>/</w:t>
+            </w:r>
+            <w:proofErr w:type="spellStart"/>
+            <w:r>
+              <w:t>báo</w:t>
+            </w:r>
+            <w:proofErr w:type="spellEnd"/>
+            <w:r>
+              <w:t xml:space="preserve"> </w:t>
+            </w:r>
+            <w:proofErr w:type="spellStart"/>
+            <w:r>
+              <w:t>cáo</w:t>
+            </w:r>
+            <w:proofErr w:type="spellEnd"/>
+          </w:p>
+        </w:tc>
+        <w:tc>
+          <w:tcPr>
+            <w:tcW w:w="2160" w:type="dxa"/>
+          </w:tcPr>
+          <w:p>
+            <w:r>
+              <w:t>Admin</w:t>
+            </w:r>
+          </w:p>
+        </w:tc>
+      </w:tr>
+      <w:tr>
+        <w:tc>
+          <w:tcPr>
+            <w:tcW w:w="2160" w:type="dxa"/>
+          </w:tcPr>
+          <w:p>
+            <w:r>
+              <w:t>F09</w:t>
+            </w:r>
+          </w:p>
+        </w:tc>
+        <w:tc>
+          <w:tcPr>
+            <w:tcW w:w="2160" w:type="dxa"/>
+          </w:tcPr>
+          <w:p>
+            <w:proofErr w:type="spellStart"/>
+            <w:r>
+              <w:t>Tìm</w:t>
+            </w:r>
+            <w:proofErr w:type="spellEnd"/>
+            <w:r>
+              <w:t xml:space="preserve"> </w:t>
+            </w:r>
+            <w:proofErr w:type="spellStart"/>
+            <w:r>
+              <w:t>kiếm</w:t>
+            </w:r>
+            <w:proofErr w:type="spellEnd"/>
+            <w:r>
+              <w:t xml:space="preserve"> </w:t>
+            </w:r>
+            <w:proofErr w:type="spellStart"/>
+            <w:r>
+              <w:t>và</w:t>
+            </w:r>
+            <w:proofErr w:type="spellEnd"/>
+            <w:r>
+              <w:t xml:space="preserve"> </w:t>
+            </w:r>
+            <w:proofErr w:type="spellStart"/>
+            <w:r>
+              <w:t>xem</w:t>
+            </w:r>
+            <w:proofErr w:type="spellEnd"/>
+            <w:r>
+              <w:t xml:space="preserve"> </w:t>
+            </w:r>
+            <w:proofErr w:type="spellStart"/>
+            <w:r>
+              <w:t>danh</w:t>
+            </w:r>
+            <w:proofErr w:type="spellEnd"/>
+            <w:r>
+              <w:t xml:space="preserve"> </w:t>
+            </w:r>
+            <w:proofErr w:type="spellStart"/>
+            <w:r>
+              <w:t>sách</w:t>
+            </w:r>
+            <w:proofErr w:type="spellEnd"/>
+            <w:r>
+              <w:t xml:space="preserve"> </w:t>
+            </w:r>
+            <w:proofErr w:type="spellStart"/>
+            <w:r>
+              <w:t>cư</w:t>
+            </w:r>
+            <w:proofErr w:type="spellEnd"/>
+            <w:r>
+              <w:t xml:space="preserve"> </w:t>
+            </w:r>
+            <w:proofErr w:type="spellStart"/>
+            <w:r>
+              <w:t>dân</w:t>
+            </w:r>
+            <w:proofErr w:type="spellEnd"/>
+          </w:p>
+        </w:tc>
+        <w:tc>
+          <w:tcPr>
+            <w:tcW w:w="2160" w:type="dxa"/>
+          </w:tcPr>
+          <w:p>
+            <w:proofErr w:type="spellStart"/>
+            <w:r>
+              <w:t>Hiển</w:t>
+            </w:r>
+            <w:proofErr w:type="spellEnd"/>
+            <w:r>
+              <w:t xml:space="preserve"> </w:t>
+            </w:r>
+            <w:proofErr w:type="spellStart"/>
+            <w:r>
+              <w:t>thị</w:t>
+            </w:r>
+            <w:proofErr w:type="spellEnd"/>
+            <w:r>
+              <w:t xml:space="preserve"> </w:t>
+            </w:r>
+            <w:proofErr w:type="spellStart"/>
+            <w:r>
+              <w:t>danh</w:t>
+            </w:r>
+            <w:proofErr w:type="spellEnd"/>
+            <w:r>
+              <w:t xml:space="preserve"> </w:t>
+            </w:r>
+            <w:proofErr w:type="spellStart"/>
+            <w:r>
+              <w:t>sách</w:t>
+            </w:r>
+            <w:proofErr w:type="spellEnd"/>
+            <w:r>
+              <w:t xml:space="preserve"> </w:t>
+            </w:r>
+            <w:proofErr w:type="spellStart"/>
+            <w:r>
+              <w:t>cư</w:t>
+            </w:r>
+            <w:proofErr w:type="spellEnd"/>
+            <w:r>
+              <w:t xml:space="preserve"> </w:t>
+            </w:r>
+            <w:proofErr w:type="spellStart"/>
+            <w:r>
+              <w:t>dân</w:t>
+            </w:r>
+            <w:proofErr w:type="spellEnd"/>
+            <w:r>
+              <w:t xml:space="preserve"> </w:t>
+            </w:r>
+            <w:proofErr w:type="spellStart"/>
+            <w:r>
+              <w:t>hiện</w:t>
+            </w:r>
+            <w:proofErr w:type="spellEnd"/>
+            <w:r>
+              <w:t xml:space="preserve"> </w:t>
+            </w:r>
+            <w:proofErr w:type="spellStart"/>
+            <w:r>
+              <w:t>tại</w:t>
+            </w:r>
+            <w:proofErr w:type="spellEnd"/>
+            <w:r>
+              <w:t xml:space="preserve"> </w:t>
+            </w:r>
+            <w:proofErr w:type="spellStart"/>
+            <w:r>
+              <w:t>theo</w:t>
+            </w:r>
+            <w:proofErr w:type="spellEnd"/>
+            <w:r>
+              <w:t xml:space="preserve"> </w:t>
+            </w:r>
+            <w:proofErr w:type="spellStart"/>
+            <w:r>
+              <w:t>căn</w:t>
+            </w:r>
+            <w:proofErr w:type="spellEnd"/>
+            <w:r>
+              <w:t xml:space="preserve"> </w:t>
+            </w:r>
+            <w:proofErr w:type="spellStart"/>
+            <w:r>
+              <w:t>hộ</w:t>
+            </w:r>
+            <w:proofErr w:type="spellEnd"/>
+          </w:p>
+        </w:tc>
+        <w:tc>
+          <w:tcPr>
+            <w:tcW w:w="2160" w:type="dxa"/>
+          </w:tcPr>
+          <w:p>
+            <w:r>
+              <w:t>Admin, User</w:t>
+            </w:r>
+          </w:p>
+        </w:tc>
+      </w:tr>
+      <w:tr>
+        <w:tc>
+          <w:tcPr>
+            <w:tcW w:w="2160" w:type="dxa"/>
+          </w:tcPr>
+          <w:p>
+            <w:r>
+              <w:t>F10</w:t>
+            </w:r>
+          </w:p>
+        </w:tc>
+        <w:tc>
+          <w:tcPr>
+            <w:tcW w:w="2160" w:type="dxa"/>
+          </w:tcPr>
+          <w:p>
+            <w:proofErr w:type="spellStart"/>
+            <w:r>
+              <w:t>Thêm</w:t>
+            </w:r>
+            <w:proofErr w:type="spellEnd"/>
+            <w:r>
+              <w:t xml:space="preserve"> </w:t>
+            </w:r>
+            <w:proofErr w:type="spellStart"/>
+            <w:r>
+              <w:t>thông</w:t>
+            </w:r>
+            <w:proofErr w:type="spellEnd"/>
+            <w:r>
+              <w:t xml:space="preserve"> tin </w:t>
+            </w:r>
+            <w:proofErr w:type="spellStart"/>
+            <w:r>
+              <w:t>cư</w:t>
+            </w:r>
+            <w:proofErr w:type="spellEnd"/>
+            <w:r>
+              <w:t xml:space="preserve"> </w:t>
+            </w:r>
+            <w:proofErr w:type="spellStart"/>
+            <w:r>
+              <w:t>dân</w:t>
+            </w:r>
+            <w:proofErr w:type="spellEnd"/>
+          </w:p>
+        </w:tc>
+        <w:tc>
+          <w:tcPr>
+            <w:tcW w:w="2160" w:type="dxa"/>
+          </w:tcPr>
+          <w:p>
+            <w:proofErr w:type="spellStart"/>
+            <w:r>
+              <w:t>Thêm</w:t>
+            </w:r>
+            <w:proofErr w:type="spellEnd"/>
+            <w:r>
+              <w:t xml:space="preserve"> </w:t>
+            </w:r>
+            <w:proofErr w:type="spellStart"/>
+            <w:r>
+              <w:t>mới</w:t>
+            </w:r>
+            <w:proofErr w:type="spellEnd"/>
+            <w:r>
+              <w:t xml:space="preserve"> </w:t>
+            </w:r>
+            <w:proofErr w:type="spellStart"/>
+            <w:r>
+              <w:t>cư</w:t>
+            </w:r>
+            <w:proofErr w:type="spellEnd"/>
+            <w:r>
+              <w:t xml:space="preserve"> </w:t>
+            </w:r>
+            <w:proofErr w:type="spellStart"/>
+            <w:r>
+              <w:t>dân</w:t>
+            </w:r>
+            <w:proofErr w:type="spellEnd"/>
+            <w:r>
+              <w:t xml:space="preserve"> </w:t>
+            </w:r>
+            <w:proofErr w:type="spellStart"/>
+            <w:r>
+              <w:t>vào</w:t>
+            </w:r>
+            <w:proofErr w:type="spellEnd"/>
+            <w:r>
+              <w:t xml:space="preserve"> </w:t>
+            </w:r>
+            <w:proofErr w:type="spellStart"/>
+            <w:r>
+              <w:t>hệ</w:t>
+            </w:r>
+            <w:proofErr w:type="spellEnd"/>
+            <w:r>
+              <w:t xml:space="preserve"> </w:t>
+            </w:r>
+            <w:proofErr w:type="spellStart"/>
+            <w:r>
+              <w:t>thống</w:t>
+            </w:r>
+            <w:proofErr w:type="spellEnd"/>
+          </w:p>
+        </w:tc>
+        <w:tc>
+          <w:tcPr>
+            <w:tcW w:w="2160" w:type="dxa"/>
+          </w:tcPr>
+          <w:p>
+            <w:r>
+              <w:t>Admin, User</w:t>
+            </w:r>
+          </w:p>
+        </w:tc>
+      </w:tr>
+      <w:tr>
+        <w:tc>
+          <w:tcPr>
+            <w:tcW w:w="2160" w:type="dxa"/>
+          </w:tcPr>
+          <w:p>
+            <w:r>
+              <w:t>F11</w:t>
+            </w:r>
+          </w:p>
+        </w:tc>
+        <w:tc>
+          <w:tcPr>
+            <w:tcW w:w="2160" w:type="dxa"/>
+          </w:tcPr>
+          <w:p>
+            <w:proofErr w:type="spellStart"/>
+            <w:r>
+              <w:t>Cập</w:t>
+            </w:r>
+            <w:proofErr w:type="spellEnd"/>
+            <w:r>
+              <w:t xml:space="preserve"> </w:t>
+            </w:r>
+            <w:proofErr w:type="spellStart"/>
+            <w:r>
+              <w:t>nhật</w:t>
+            </w:r>
+            <w:proofErr w:type="spellEnd"/>
+            <w:r>
+              <w:t xml:space="preserve"> </w:t>
+            </w:r>
+            <w:proofErr w:type="spellStart"/>
+            <w:r>
+              <w:t>thông</w:t>
+            </w:r>
+            <w:proofErr w:type="spellEnd"/>
+            <w:r>
+              <w:t xml:space="preserve"> tin </w:t>
+            </w:r>
+            <w:proofErr w:type="spellStart"/>
+            <w:r>
+              <w:t>và</w:t>
+            </w:r>
+            <w:proofErr w:type="spellEnd"/>
+            <w:r>
+              <w:t xml:space="preserve"> </w:t>
+            </w:r>
+            <w:proofErr w:type="spellStart"/>
+            <w:r>
+              <w:t>lịch</w:t>
+            </w:r>
+            <w:proofErr w:type="spellEnd"/>
+            <w:r>
+              <w:t xml:space="preserve"> </w:t>
+            </w:r>
+            <w:proofErr w:type="spellStart"/>
+            <w:r>
+              <w:t>sử</w:t>
+            </w:r>
+            <w:proofErr w:type="spellEnd"/>
+            <w:r>
+              <w:t xml:space="preserve"> </w:t>
+            </w:r>
+            <w:proofErr w:type="spellStart"/>
+            <w:r>
+              <w:t>cư</w:t>
+            </w:r>
+            <w:proofErr w:type="spellEnd"/>
+            <w:r>
+              <w:t xml:space="preserve"> </w:t>
+            </w:r>
+            <w:proofErr w:type="spellStart"/>
+            <w:r>
+              <w:t>trú</w:t>
+            </w:r>
+            <w:proofErr w:type="spellEnd"/>
+          </w:p>
+        </w:tc>
+        <w:tc>
+          <w:tcPr>
+            <w:tcW w:w="2160" w:type="dxa"/>
+          </w:tcPr>
+          <w:p>
+            <w:proofErr w:type="spellStart"/>
+            <w:r>
+              <w:t>Cập</w:t>
+            </w:r>
+            <w:proofErr w:type="spellEnd"/>
+            <w:r>
+              <w:t xml:space="preserve"> </w:t>
+            </w:r>
+            <w:proofErr w:type="spellStart"/>
+            <w:r>
+              <w:t>nhật</w:t>
+            </w:r>
+            <w:proofErr w:type="spellEnd"/>
+            <w:r>
+              <w:t xml:space="preserve"> </w:t>
+            </w:r>
+            <w:proofErr w:type="spellStart"/>
+            <w:r>
+              <w:t>thông</w:t>
+            </w:r>
+            <w:proofErr w:type="spellEnd"/>
+            <w:r>
+              <w:t xml:space="preserve"> tin </w:t>
+            </w:r>
+            <w:proofErr w:type="spellStart"/>
+            <w:r>
+              <w:t>cá</w:t>
+            </w:r>
+            <w:proofErr w:type="spellEnd"/>
+            <w:r>
+              <w:t xml:space="preserve"> </w:t>
+            </w:r>
+            <w:proofErr w:type="spellStart"/>
+            <w:r>
+              <w:t>nhân</w:t>
+            </w:r>
+            <w:proofErr w:type="spellEnd"/>
+            <w:r>
+              <w:t xml:space="preserve"> </w:t>
+            </w:r>
+            <w:proofErr w:type="spellStart"/>
+            <w:r>
+              <w:t>và</w:t>
+            </w:r>
+            <w:proofErr w:type="spellEnd"/>
+            <w:r>
+              <w:t xml:space="preserve"> </w:t>
+            </w:r>
+            <w:proofErr w:type="spellStart"/>
+            <w:r>
+              <w:t>gán</w:t>
+            </w:r>
+            <w:proofErr w:type="spellEnd"/>
+            <w:r>
+              <w:t xml:space="preserve"> </w:t>
+            </w:r>
+            <w:proofErr w:type="spellStart"/>
+            <w:r>
+              <w:t>vào</w:t>
+            </w:r>
+            <w:proofErr w:type="spellEnd"/>
+            <w:r>
+              <w:t xml:space="preserve"> </w:t>
+            </w:r>
+            <w:proofErr w:type="spellStart"/>
+            <w:r>
+              <w:t>căn</w:t>
+            </w:r>
+            <w:proofErr w:type="spellEnd"/>
+            <w:r>
+              <w:t xml:space="preserve"> </w:t>
+            </w:r>
+            <w:proofErr w:type="spellStart"/>
+            <w:r>
+              <w:t>hộ</w:t>
+            </w:r>
+            <w:proofErr w:type="spellEnd"/>
+            <w:r>
+              <w:t xml:space="preserve"> </w:t>
+            </w:r>
+            <w:proofErr w:type="spellStart"/>
+            <w:r>
+              <w:t>mới</w:t>
+            </w:r>
+            <w:proofErr w:type="spellEnd"/>
+            <w:r>
+              <w:t xml:space="preserve"> (</w:t>
+            </w:r>
+            <w:proofErr w:type="spellStart"/>
+            <w:r>
+              <w:t>có</w:t>
+            </w:r>
+            <w:proofErr w:type="spellEnd"/>
+            <w:r>
+              <w:t xml:space="preserve"> </w:t>
+            </w:r>
+            <w:proofErr w:type="spellStart"/>
+            <w:r>
+              <w:t>lưu</w:t>
+            </w:r>
+            <w:proofErr w:type="spellEnd"/>
+            <w:r>
+              <w:t xml:space="preserve"> </w:t>
+            </w:r>
+            <w:proofErr w:type="spellStart"/>
+            <w:r>
+              <w:t>lịch</w:t>
+            </w:r>
+            <w:proofErr w:type="spellEnd"/>
+            <w:r>
+              <w:t xml:space="preserve"> </w:t>
+            </w:r>
+            <w:proofErr w:type="spellStart"/>
+            <w:r>
+              <w:t>sử</w:t>
+            </w:r>
+            <w:proofErr w:type="spellEnd"/>
+            <w:r>
+              <w:t>)</w:t>
+            </w:r>
+          </w:p>
+        </w:tc>
+        <w:tc>
+          <w:tcPr>
+            <w:tcW w:w="2160" w:type="dxa"/>
+          </w:tcPr>
+          <w:p>
+            <w:r>
+              <w:t>Admin, User</w:t>
+            </w:r>
+          </w:p>
+        </w:tc>
+      </w:tr>
+      <w:tr>
+        <w:tc>
+          <w:tcPr>
+            <w:tcW w:w="2160" w:type="dxa"/>
+          </w:tcPr>
+          <w:p>
+            <w:r>
+              <w:t>F12</w:t>
+            </w:r>
+          </w:p>
+        </w:tc>
+        <w:tc>
+          <w:tcPr>
+            <w:tcW w:w="2160" w:type="dxa"/>
+          </w:tcPr>
+          <w:p>
+            <w:proofErr w:type="spellStart"/>
+            <w:r>
+              <w:t>Xoá</w:t>
+            </w:r>
+            <w:proofErr w:type="spellEnd"/>
+            <w:r>
+              <w:t xml:space="preserve"> </w:t>
+            </w:r>
+            <w:proofErr w:type="spellStart"/>
+            <w:r>
+              <w:t>thông</w:t>
+            </w:r>
+            <w:proofErr w:type="spellEnd"/>
+            <w:r>
+              <w:t xml:space="preserve"> tin </w:t>
+            </w:r>
+            <w:proofErr w:type="spellStart"/>
+            <w:r>
+              <w:t>cư</w:t>
+            </w:r>
+            <w:proofErr w:type="spellEnd"/>
+            <w:r>
+              <w:t xml:space="preserve"> </w:t>
+            </w:r>
+            <w:proofErr w:type="spellStart"/>
+            <w:r>
+              <w:t>dân</w:t>
+            </w:r>
+            <w:proofErr w:type="spellEnd"/>
+          </w:p>
+        </w:tc>
+        <w:tc>
+          <w:tcPr>
+            <w:tcW w:w="2160" w:type="dxa"/>
+          </w:tcPr>
+          <w:p>
+            <w:proofErr w:type="spellStart"/>
+            <w:r>
+              <w:t>Xoá</w:t>
+            </w:r>
+            <w:proofErr w:type="spellEnd"/>
+            <w:r>
+              <w:t xml:space="preserve"> </w:t>
+            </w:r>
+            <w:proofErr w:type="spellStart"/>
+            <w:r>
+              <w:t>thông</w:t>
+            </w:r>
+            <w:proofErr w:type="spellEnd"/>
+            <w:r>
+              <w:t xml:space="preserve"> tin </w:t>
+            </w:r>
+            <w:proofErr w:type="spellStart"/>
+            <w:r>
+              <w:t>cư</w:t>
+            </w:r>
+            <w:proofErr w:type="spellEnd"/>
+            <w:r>
+              <w:t xml:space="preserve"> </w:t>
+            </w:r>
+            <w:proofErr w:type="spellStart"/>
+            <w:r>
+              <w:t>dân</w:t>
+            </w:r>
+            <w:proofErr w:type="spellEnd"/>
+            <w:r>
+              <w:t xml:space="preserve"> </w:t>
+            </w:r>
+            <w:proofErr w:type="spellStart"/>
+            <w:r>
+              <w:t>khỏi</w:t>
+            </w:r>
+            <w:proofErr w:type="spellEnd"/>
+            <w:r>
+              <w:t xml:space="preserve"> </w:t>
+            </w:r>
+            <w:proofErr w:type="spellStart"/>
+            <w:r>
+              <w:t>hệ</w:t>
+            </w:r>
+            <w:proofErr w:type="spellEnd"/>
+            <w:r>
+              <w:t xml:space="preserve"> </w:t>
+            </w:r>
+            <w:proofErr w:type="spellStart"/>
+            <w:r>
+              <w:t>thống</w:t>
+            </w:r>
+            <w:proofErr w:type="spellEnd"/>
+          </w:p>
+        </w:tc>
+        <w:tc>
+          <w:tcPr>
+            <w:tcW w:w="2160" w:type="dxa"/>
+          </w:tcPr>
+          <w:p>
+            <w:r>
+              <w:t>Admin, User</w:t>
+            </w:r>
+          </w:p>
+        </w:tc>
+      </w:tr>
+      <w:tr>
+        <w:tc>
+          <w:tcPr>
+            <w:tcW w:w="2160" w:type="dxa"/>
+          </w:tcPr>
+          <w:p>
+            <w:r>
+              <w:t>F13</w:t>
+            </w:r>
+          </w:p>
+        </w:tc>
+        <w:tc>
+          <w:tcPr>
+            <w:tcW w:w="2160" w:type="dxa"/>
+          </w:tcPr>
+          <w:p>
+            <w:proofErr w:type="spellStart"/>
+            <w:r>
+              <w:t>Xem</w:t>
+            </w:r>
+            <w:proofErr w:type="spellEnd"/>
+            <w:r>
+              <w:t xml:space="preserve"> </w:t>
+            </w:r>
+            <w:proofErr w:type="spellStart"/>
+            <w:r>
+              <w:t>lịch</w:t>
+            </w:r>
+            <w:proofErr w:type="spellEnd"/>
+            <w:r>
+              <w:t xml:space="preserve"> </w:t>
+            </w:r>
+            <w:proofErr w:type="spellStart"/>
+            <w:r>
+              <w:t>sử</w:t>
+            </w:r>
+            <w:proofErr w:type="spellEnd"/>
+            <w:r>
+              <w:t xml:space="preserve"> </w:t>
+            </w:r>
+            <w:proofErr w:type="spellStart"/>
+            <w:r>
+              <w:t>cư</w:t>
+            </w:r>
+            <w:proofErr w:type="spellEnd"/>
+            <w:r>
+              <w:t xml:space="preserve"> </w:t>
+            </w:r>
+            <w:proofErr w:type="spellStart"/>
+            <w:r>
+              <w:t>trú</w:t>
+            </w:r>
+            <w:proofErr w:type="spellEnd"/>
+            <w:r>
+              <w:t xml:space="preserve"> </w:t>
+            </w:r>
+            <w:proofErr w:type="spellStart"/>
+            <w:r>
+              <w:t>theo</w:t>
+            </w:r>
+            <w:proofErr w:type="spellEnd"/>
+            <w:r>
+              <w:t xml:space="preserve"> </w:t>
+            </w:r>
+            <w:proofErr w:type="spellStart"/>
+            <w:r>
+              <w:t>cư</w:t>
+            </w:r>
+            <w:proofErr w:type="spellEnd"/>
+            <w:r>
+              <w:t xml:space="preserve"> </w:t>
+            </w:r>
+            <w:proofErr w:type="spellStart"/>
+            <w:r>
+              <w:t>dân</w:t>
+            </w:r>
+            <w:proofErr w:type="spellEnd"/>
+          </w:p>
+        </w:tc>
+        <w:tc>
+          <w:tcPr>
+            <w:tcW w:w="2160" w:type="dxa"/>
+          </w:tcPr>
+          <w:p>
+            <w:proofErr w:type="spellStart"/>
+            <w:r>
+              <w:t>Hiển</w:t>
+            </w:r>
+            <w:proofErr w:type="spellEnd"/>
+            <w:r>
+              <w:t xml:space="preserve"> </w:t>
+            </w:r>
+            <w:proofErr w:type="spellStart"/>
+            <w:r>
+              <w:t>thị</w:t>
+            </w:r>
+            <w:proofErr w:type="spellEnd"/>
+            <w:r>
+              <w:t xml:space="preserve"> </w:t>
+            </w:r>
+            <w:proofErr w:type="spellStart"/>
+            <w:r>
+              <w:t>lịch</w:t>
+            </w:r>
+            <w:proofErr w:type="spellEnd"/>
+            <w:r>
+              <w:t xml:space="preserve"> </w:t>
+            </w:r>
+            <w:proofErr w:type="spellStart"/>
+            <w:r>
+              <w:t>sử</w:t>
+            </w:r>
+            <w:proofErr w:type="spellEnd"/>
+            <w:r>
+              <w:t xml:space="preserve"> </w:t>
+            </w:r>
+            <w:proofErr w:type="spellStart"/>
+            <w:r>
+              <w:t>cư</w:t>
+            </w:r>
+            <w:proofErr w:type="spellEnd"/>
+            <w:r>
+              <w:t xml:space="preserve"> </w:t>
+            </w:r>
+            <w:proofErr w:type="spellStart"/>
+            <w:r>
+              <w:t>trú</w:t>
+            </w:r>
+            <w:proofErr w:type="spellEnd"/>
+            <w:r>
+              <w:t xml:space="preserve"> </w:t>
+            </w:r>
+            <w:proofErr w:type="spellStart"/>
+            <w:r>
+              <w:t>của</w:t>
+            </w:r>
+            <w:proofErr w:type="spellEnd"/>
+            <w:r>
+              <w:t xml:space="preserve"> </w:t>
+            </w:r>
+            <w:proofErr w:type="spellStart"/>
+            <w:r>
+              <w:t>một</w:t>
+            </w:r>
+            <w:proofErr w:type="spellEnd"/>
+            <w:r>
+              <w:t xml:space="preserve"> </w:t>
+            </w:r>
+            <w:proofErr w:type="spellStart"/>
+            <w:r>
+              <w:t>cư</w:t>
+            </w:r>
+            <w:proofErr w:type="spellEnd"/>
+            <w:r>
+              <w:t xml:space="preserve"> </w:t>
+            </w:r>
+            <w:proofErr w:type="spellStart"/>
+            <w:r>
+              <w:t>dân</w:t>
+            </w:r>
+            <w:proofErr w:type="spellEnd"/>
+            <w:r>
+              <w:t xml:space="preserve"> qua </w:t>
+            </w:r>
+            <w:proofErr w:type="spellStart"/>
+            <w:r>
+              <w:t>các</w:t>
+            </w:r>
+            <w:proofErr w:type="spellEnd"/>
+            <w:r>
+              <w:t xml:space="preserve"> </w:t>
+            </w:r>
+            <w:proofErr w:type="spellStart"/>
+            <w:r>
+              <w:t>căn</w:t>
+            </w:r>
+            <w:proofErr w:type="spellEnd"/>
+            <w:r>
+              <w:t xml:space="preserve"> </w:t>
+            </w:r>
+            <w:proofErr w:type="spellStart"/>
+            <w:r>
+              <w:t>hộ</w:t>
+            </w:r>
+            <w:proofErr w:type="spellEnd"/>
+          </w:p>
+        </w:tc>
+        <w:tc>
+          <w:tcPr>
+            <w:tcW w:w="2160" w:type="dxa"/>
+          </w:tcPr>
+          <w:p>
+            <w:r>
+              <w:t>Admin, User</w:t>
+            </w:r>
+          </w:p>
+        </w:tc>
+      </w:tr>
+      <w:tr>
+        <w:tc>
+          <w:tcPr>
+            <w:tcW w:w="2160" w:type="dxa"/>
+          </w:tcPr>
+          <w:p>
+            <w:r>
+              <w:t>F14</w:t>
+            </w:r>
+          </w:p>
+        </w:tc>
+        <w:tc>
+          <w:tcPr>
+            <w:tcW w:w="2160" w:type="dxa"/>
+          </w:tcPr>
+          <w:p>
+            <w:proofErr w:type="spellStart"/>
+            <w:r>
+              <w:t>Thêm</w:t>
+            </w:r>
+            <w:proofErr w:type="spellEnd"/>
+            <w:r>
+              <w:t>/</w:t>
+            </w:r>
+            <w:proofErr w:type="spellStart"/>
+            <w:r>
+              <w:t>Cập</w:t>
+            </w:r>
+            <w:proofErr w:type="spellEnd"/>
+            <w:r>
+              <w:t xml:space="preserve"> </w:t>
+            </w:r>
+            <w:proofErr w:type="spellStart"/>
+            <w:r>
+              <w:t>nhật</w:t>
+            </w:r>
+            <w:proofErr w:type="spellEnd"/>
+            <w:r>
+              <w:t xml:space="preserve"> </w:t>
+            </w:r>
+            <w:proofErr w:type="spellStart"/>
+            <w:r>
+              <w:t>thông</w:t>
+            </w:r>
+            <w:proofErr w:type="spellEnd"/>
+            <w:r>
+              <w:t xml:space="preserve"> tin </w:t>
+            </w:r>
+            <w:proofErr w:type="spellStart"/>
+            <w:r>
+              <w:t>cư</w:t>
+            </w:r>
+            <w:proofErr w:type="spellEnd"/>
+            <w:r>
+              <w:t xml:space="preserve"> </w:t>
+            </w:r>
+            <w:proofErr w:type="spellStart"/>
+            <w:r>
+              <w:t>trú</w:t>
+            </w:r>
+            <w:proofErr w:type="spellEnd"/>
+          </w:p>
+        </w:tc>
+        <w:tc>
+          <w:tcPr>
+            <w:tcW w:w="2160" w:type="dxa"/>
+          </w:tcPr>
+          <w:p>
+            <w:proofErr w:type="spellStart"/>
+            <w:r>
+              <w:t>Gán</w:t>
+            </w:r>
+            <w:proofErr w:type="spellEnd"/>
+            <w:r>
+              <w:t xml:space="preserve"> </w:t>
+            </w:r>
+            <w:proofErr w:type="spellStart"/>
+            <w:r>
+              <w:t>hoặc</w:t>
+            </w:r>
+            <w:proofErr w:type="spellEnd"/>
+            <w:r>
+              <w:t xml:space="preserve"> </w:t>
+            </w:r>
+            <w:proofErr w:type="spellStart"/>
+            <w:r>
+              <w:t>chuyển</w:t>
+            </w:r>
+            <w:proofErr w:type="spellEnd"/>
+            <w:r>
+              <w:t xml:space="preserve"> </w:t>
+            </w:r>
+            <w:proofErr w:type="spellStart"/>
+            <w:r>
+              <w:t>cư</w:t>
+            </w:r>
+            <w:proofErr w:type="spellEnd"/>
+            <w:r>
+              <w:t xml:space="preserve"> </w:t>
+            </w:r>
+            <w:proofErr w:type="spellStart"/>
+            <w:r>
+              <w:t>dân</w:t>
+            </w:r>
+            <w:proofErr w:type="spellEnd"/>
+            <w:r>
+              <w:t xml:space="preserve"> sang </w:t>
+            </w:r>
+            <w:proofErr w:type="spellStart"/>
+            <w:r>
+              <w:t>căn</w:t>
+            </w:r>
+            <w:proofErr w:type="spellEnd"/>
+            <w:r>
+              <w:t xml:space="preserve"> </w:t>
+            </w:r>
+            <w:proofErr w:type="spellStart"/>
+            <w:r>
+              <w:t>hộ</w:t>
+            </w:r>
+            <w:proofErr w:type="spellEnd"/>
+            <w:r>
+              <w:t xml:space="preserve"> </w:t>
+            </w:r>
+            <w:proofErr w:type="spellStart"/>
+            <w:r>
+              <w:t>khác</w:t>
+            </w:r>
+            <w:proofErr w:type="spellEnd"/>
+            <w:r>
+              <w:t xml:space="preserve">, </w:t>
+            </w:r>
+            <w:proofErr w:type="spellStart"/>
+            <w:r>
+              <w:t>có</w:t>
+            </w:r>
+            <w:proofErr w:type="spellEnd"/>
+            <w:r>
+              <w:t xml:space="preserve"> </w:t>
+            </w:r>
+            <w:proofErr w:type="spellStart"/>
+            <w:r>
+              <w:t>lưu</w:t>
+            </w:r>
+            <w:proofErr w:type="spellEnd"/>
+            <w:r>
+              <w:t xml:space="preserve"> </w:t>
+            </w:r>
+            <w:proofErr w:type="spellStart"/>
+            <w:r>
+              <w:t>thời</w:t>
+            </w:r>
+            <w:proofErr w:type="spellEnd"/>
+            <w:r>
+              <w:t xml:space="preserve"> </w:t>
+            </w:r>
+            <w:proofErr w:type="spellStart"/>
+            <w:r>
+              <w:t>gian</w:t>
+            </w:r>
+            <w:proofErr w:type="spellEnd"/>
+            <w:r>
+              <w:t xml:space="preserve"> </w:t>
+            </w:r>
+            <w:proofErr w:type="spellStart"/>
+            <w:r>
+              <w:t>bắt</w:t>
+            </w:r>
+            <w:proofErr w:type="spellEnd"/>
+            <w:r>
+              <w:t xml:space="preserve"> </w:t>
+            </w:r>
+            <w:proofErr w:type="spellStart"/>
+            <w:r>
+              <w:t>đầu</w:t>
+            </w:r>
+            <w:proofErr w:type="spellEnd"/>
+            <w:r>
+              <w:t>/</w:t>
+            </w:r>
+            <w:proofErr w:type="spellStart"/>
+            <w:r>
+              <w:t>kết</w:t>
+            </w:r>
+            <w:proofErr w:type="spellEnd"/>
+            <w:r>
+              <w:t xml:space="preserve"> </w:t>
+            </w:r>
+            <w:proofErr w:type="spellStart"/>
+            <w:r>
+              <w:t>thúc</w:t>
+            </w:r>
+            <w:proofErr w:type="spellEnd"/>
+          </w:p>
+        </w:tc>
+        <w:tc>
+          <w:tcPr>
+            <w:tcW w:w="2160" w:type="dxa"/>
+          </w:tcPr>
+          <w:p>
+            <w:r>
+              <w:t>Admin, User</w:t>
             </w:r>
           </w:p>
         </w:tc>
@@ -1103,20 +2842,11 @@
         <w:pStyle w:val="Heading1"/>
       </w:pPr>
       <w:r>
-        <w:t>4. Thi</w:t>
-      </w:r>
-      <w:r>
-        <w:t>ế</w:t>
-      </w:r>
-      <w:r>
-        <w:t xml:space="preserve">t </w:t>
+        <w:t xml:space="preserve">4. </w:t>
       </w:r>
       <w:proofErr w:type="spellStart"/>
       <w:r>
-        <w:t>k</w:t>
-      </w:r>
-      <w:r>
-        <w:t>ế</w:t>
+        <w:t>Thiết</w:t>
       </w:r>
       <w:proofErr w:type="spellEnd"/>
       <w:r>
@@ -1124,13 +2854,7 @@
       </w:r>
       <w:proofErr w:type="spellStart"/>
       <w:r>
-        <w:t>b</w:t>
-      </w:r>
-      <w:r>
-        <w:t>ả</w:t>
-      </w:r>
-      <w:r>
-        <w:t>ng</w:t>
+        <w:t>kế</w:t>
       </w:r>
       <w:proofErr w:type="spellEnd"/>
       <w:r>
@@ -1138,10 +2862,7 @@
       </w:r>
       <w:proofErr w:type="spellStart"/>
       <w:r>
-        <w:t>d</w:t>
-      </w:r>
-      <w:r>
-        <w:t>ữ</w:t>
+        <w:t>bảng</w:t>
       </w:r>
       <w:proofErr w:type="spellEnd"/>
       <w:r>
@@ -1149,13 +2870,15 @@
       </w:r>
       <w:proofErr w:type="spellStart"/>
       <w:r>
-        <w:t>li</w:t>
+        <w:t>dữ</w:t>
       </w:r>
+      <w:proofErr w:type="spellEnd"/>
       <w:r>
-        <w:t>ệ</w:t>
+        <w:t xml:space="preserve"> </w:t>
       </w:r>
+      <w:proofErr w:type="spellStart"/>
       <w:r>
-        <w:t>u</w:t>
+        <w:t>liệu</w:t>
       </w:r>
       <w:proofErr w:type="spellEnd"/>
     </w:p>
@@ -1387,6 +3110,7 @@
           </w:tcPr>
           <w:p>
             <w:r>
+              <w:lastRenderedPageBreak/>
               <w:t>Price</w:t>
             </w:r>
           </w:p>
@@ -2158,7 +3882,6 @@
           </w:tcPr>
           <w:p>
             <w:r>
-              <w:lastRenderedPageBreak/>
               <w:t>RoleId</w:t>
             </w:r>
           </w:p>
@@ -2337,31 +4060,936 @@
         </w:tc>
       </w:tr>
     </w:tbl>
+    <w:p>
+      <w:pPr>
+        <w:pStyle w:val="Heading2"/>
+      </w:pPr>
+      <w:r>
+        <w:t>4.6. Resident</w:t>
+      </w:r>
+    </w:p>
+    <w:tbl>
+      <w:tblPr>
+        <w:tblStyle w:val="TableGrid"/>
+        <w:tblW w:w="0" w:type="auto"/>
+        <w:tblLook w:val="04A0" w:firstRow="1" w:lastRow="0" w:firstColumn="1" w:lastColumn="0" w:noHBand="0" w:noVBand="1"/>
+      </w:tblPr>
+      <w:tblGrid>
+        <w:gridCol w:w="2880"/>
+        <w:gridCol w:w="2880"/>
+        <w:gridCol w:w="2880"/>
+      </w:tblGrid>
+      <w:tr>
+        <w:tc>
+          <w:tcPr>
+            <w:tcW w:w="2880" w:type="dxa"/>
+          </w:tcPr>
+          <w:p>
+            <w:proofErr w:type="spellStart"/>
+            <w:r>
+              <w:t>Tên</w:t>
+            </w:r>
+            <w:proofErr w:type="spellEnd"/>
+            <w:r>
+              <w:t xml:space="preserve"> </w:t>
+            </w:r>
+            <w:proofErr w:type="spellStart"/>
+            <w:r>
+              <w:t>cột</w:t>
+            </w:r>
+            <w:proofErr w:type="spellEnd"/>
+          </w:p>
+        </w:tc>
+        <w:tc>
+          <w:tcPr>
+            <w:tcW w:w="2880" w:type="dxa"/>
+          </w:tcPr>
+          <w:p>
+            <w:proofErr w:type="spellStart"/>
+            <w:r>
+              <w:t>Kiểu</w:t>
+            </w:r>
+            <w:proofErr w:type="spellEnd"/>
+            <w:r>
+              <w:t xml:space="preserve"> </w:t>
+            </w:r>
+            <w:proofErr w:type="spellStart"/>
+            <w:r>
+              <w:t>dữ</w:t>
+            </w:r>
+            <w:proofErr w:type="spellEnd"/>
+            <w:r>
+              <w:t xml:space="preserve"> </w:t>
+            </w:r>
+            <w:proofErr w:type="spellStart"/>
+            <w:r>
+              <w:t>liệu</w:t>
+            </w:r>
+            <w:proofErr w:type="spellEnd"/>
+          </w:p>
+        </w:tc>
+        <w:tc>
+          <w:tcPr>
+            <w:tcW w:w="2880" w:type="dxa"/>
+          </w:tcPr>
+          <w:p>
+            <w:proofErr w:type="spellStart"/>
+            <w:r>
+              <w:t>Mô</w:t>
+            </w:r>
+            <w:proofErr w:type="spellEnd"/>
+            <w:r>
+              <w:t xml:space="preserve"> </w:t>
+            </w:r>
+            <w:proofErr w:type="spellStart"/>
+            <w:r>
+              <w:t>tả</w:t>
+            </w:r>
+            <w:proofErr w:type="spellEnd"/>
+          </w:p>
+        </w:tc>
+      </w:tr>
+      <w:tr>
+        <w:tc>
+          <w:tcPr>
+            <w:tcW w:w="2880" w:type="dxa"/>
+          </w:tcPr>
+          <w:p>
+            <w:r>
+              <w:t>Id</w:t>
+            </w:r>
+          </w:p>
+        </w:tc>
+        <w:tc>
+          <w:tcPr>
+            <w:tcW w:w="2880" w:type="dxa"/>
+          </w:tcPr>
+          <w:p>
+            <w:proofErr w:type="spellStart"/>
+            <w:r>
+              <w:t>int</w:t>
+            </w:r>
+            <w:proofErr w:type="spellEnd"/>
+          </w:p>
+        </w:tc>
+        <w:tc>
+          <w:tcPr>
+            <w:tcW w:w="2880" w:type="dxa"/>
+          </w:tcPr>
+          <w:p>
+            <w:proofErr w:type="spellStart"/>
+            <w:r>
+              <w:t>Khoá</w:t>
+            </w:r>
+            <w:proofErr w:type="spellEnd"/>
+            <w:r>
+              <w:t xml:space="preserve"> </w:t>
+            </w:r>
+            <w:proofErr w:type="spellStart"/>
+            <w:r>
+              <w:t>chính</w:t>
+            </w:r>
+            <w:proofErr w:type="spellEnd"/>
+          </w:p>
+        </w:tc>
+      </w:tr>
+      <w:tr>
+        <w:tc>
+          <w:tcPr>
+            <w:tcW w:w="2880" w:type="dxa"/>
+          </w:tcPr>
+          <w:p>
+            <w:proofErr w:type="spellStart"/>
+            <w:r>
+              <w:t>FullName</w:t>
+            </w:r>
+            <w:proofErr w:type="spellEnd"/>
+          </w:p>
+        </w:tc>
+        <w:tc>
+          <w:tcPr>
+            <w:tcW w:w="2880" w:type="dxa"/>
+          </w:tcPr>
+          <w:p>
+            <w:proofErr w:type="spellStart"/>
+            <w:r>
+              <w:t>nvarchar</w:t>
+            </w:r>
+            <w:proofErr w:type="spellEnd"/>
+          </w:p>
+        </w:tc>
+        <w:tc>
+          <w:tcPr>
+            <w:tcW w:w="2880" w:type="dxa"/>
+          </w:tcPr>
+          <w:p>
+            <w:proofErr w:type="spellStart"/>
+            <w:r>
+              <w:t>Họ</w:t>
+            </w:r>
+            <w:proofErr w:type="spellEnd"/>
+            <w:r>
+              <w:t xml:space="preserve"> </w:t>
+            </w:r>
+            <w:proofErr w:type="spellStart"/>
+            <w:r>
+              <w:t>tên</w:t>
+            </w:r>
+            <w:proofErr w:type="spellEnd"/>
+            <w:r>
+              <w:t xml:space="preserve"> </w:t>
+            </w:r>
+            <w:proofErr w:type="spellStart"/>
+            <w:r>
+              <w:t>cư</w:t>
+            </w:r>
+            <w:proofErr w:type="spellEnd"/>
+            <w:r>
+              <w:t xml:space="preserve"> </w:t>
+            </w:r>
+            <w:proofErr w:type="spellStart"/>
+            <w:r>
+              <w:t>dân</w:t>
+            </w:r>
+            <w:proofErr w:type="spellEnd"/>
+          </w:p>
+        </w:tc>
+      </w:tr>
+      <w:tr>
+        <w:tc>
+          <w:tcPr>
+            <w:tcW w:w="2880" w:type="dxa"/>
+          </w:tcPr>
+          <w:p>
+            <w:r>
+              <w:t>Phone</w:t>
+            </w:r>
+          </w:p>
+        </w:tc>
+        <w:tc>
+          <w:tcPr>
+            <w:tcW w:w="2880" w:type="dxa"/>
+          </w:tcPr>
+          <w:p>
+            <w:proofErr w:type="spellStart"/>
+            <w:r>
+              <w:t>nvarchar</w:t>
+            </w:r>
+            <w:proofErr w:type="spellEnd"/>
+          </w:p>
+        </w:tc>
+        <w:tc>
+          <w:tcPr>
+            <w:tcW w:w="2880" w:type="dxa"/>
+          </w:tcPr>
+          <w:p>
+            <w:proofErr w:type="spellStart"/>
+            <w:r>
+              <w:t>Số</w:t>
+            </w:r>
+            <w:proofErr w:type="spellEnd"/>
+            <w:r>
+              <w:t xml:space="preserve"> </w:t>
+            </w:r>
+            <w:proofErr w:type="spellStart"/>
+            <w:r>
+              <w:t>điện</w:t>
+            </w:r>
+            <w:proofErr w:type="spellEnd"/>
+            <w:r>
+              <w:t xml:space="preserve"> </w:t>
+            </w:r>
+            <w:proofErr w:type="spellStart"/>
+            <w:r>
+              <w:t>thoại</w:t>
+            </w:r>
+            <w:proofErr w:type="spellEnd"/>
+            <w:r>
+              <w:t xml:space="preserve"> </w:t>
+            </w:r>
+            <w:proofErr w:type="spellStart"/>
+            <w:r>
+              <w:t>cư</w:t>
+            </w:r>
+            <w:proofErr w:type="spellEnd"/>
+            <w:r>
+              <w:t xml:space="preserve"> </w:t>
+            </w:r>
+            <w:proofErr w:type="spellStart"/>
+            <w:r>
+              <w:t>dân</w:t>
+            </w:r>
+            <w:proofErr w:type="spellEnd"/>
+          </w:p>
+        </w:tc>
+      </w:tr>
+      <w:tr>
+        <w:tc>
+          <w:tcPr>
+            <w:tcW w:w="2880" w:type="dxa"/>
+          </w:tcPr>
+          <w:p>
+            <w:r>
+              <w:t>Email</w:t>
+            </w:r>
+          </w:p>
+        </w:tc>
+        <w:tc>
+          <w:tcPr>
+            <w:tcW w:w="2880" w:type="dxa"/>
+          </w:tcPr>
+          <w:p>
+            <w:proofErr w:type="spellStart"/>
+            <w:r>
+              <w:t>nvarchar</w:t>
+            </w:r>
+            <w:proofErr w:type="spellEnd"/>
+          </w:p>
+        </w:tc>
+        <w:tc>
+          <w:tcPr>
+            <w:tcW w:w="2880" w:type="dxa"/>
+          </w:tcPr>
+          <w:p>
+            <w:r>
+              <w:t>Email</w:t>
+            </w:r>
+          </w:p>
+        </w:tc>
+      </w:tr>
+      <w:tr>
+        <w:tc>
+          <w:tcPr>
+            <w:tcW w:w="2880" w:type="dxa"/>
+          </w:tcPr>
+          <w:p>
+            <w:proofErr w:type="spellStart"/>
+            <w:r>
+              <w:t>DateOfBirth</w:t>
+            </w:r>
+            <w:proofErr w:type="spellEnd"/>
+          </w:p>
+        </w:tc>
+        <w:tc>
+          <w:tcPr>
+            <w:tcW w:w="2880" w:type="dxa"/>
+          </w:tcPr>
+          <w:p>
+            <w:r>
+              <w:t>date</w:t>
+            </w:r>
+          </w:p>
+        </w:tc>
+        <w:tc>
+          <w:tcPr>
+            <w:tcW w:w="2880" w:type="dxa"/>
+          </w:tcPr>
+          <w:p>
+            <w:proofErr w:type="spellStart"/>
+            <w:r>
+              <w:t>Ngày</w:t>
+            </w:r>
+            <w:proofErr w:type="spellEnd"/>
+            <w:r>
+              <w:t xml:space="preserve"> </w:t>
+            </w:r>
+            <w:proofErr w:type="spellStart"/>
+            <w:r>
+              <w:t>sinh</w:t>
+            </w:r>
+            <w:proofErr w:type="spellEnd"/>
+          </w:p>
+        </w:tc>
+      </w:tr>
+      <w:tr>
+        <w:tc>
+          <w:tcPr>
+            <w:tcW w:w="2880" w:type="dxa"/>
+          </w:tcPr>
+          <w:p>
+            <w:r>
+              <w:t>Gender</w:t>
+            </w:r>
+          </w:p>
+        </w:tc>
+        <w:tc>
+          <w:tcPr>
+            <w:tcW w:w="2880" w:type="dxa"/>
+          </w:tcPr>
+          <w:p>
+            <w:r>
+              <w:t>bit</w:t>
+            </w:r>
+          </w:p>
+        </w:tc>
+        <w:tc>
+          <w:tcPr>
+            <w:tcW w:w="2880" w:type="dxa"/>
+          </w:tcPr>
+          <w:p>
+            <w:proofErr w:type="spellStart"/>
+            <w:r>
+              <w:t>Giới</w:t>
+            </w:r>
+            <w:proofErr w:type="spellEnd"/>
+            <w:r>
+              <w:t xml:space="preserve"> </w:t>
+            </w:r>
+            <w:proofErr w:type="spellStart"/>
+            <w:r>
+              <w:t>tính</w:t>
+            </w:r>
+            <w:proofErr w:type="spellEnd"/>
+            <w:r>
+              <w:t xml:space="preserve"> </w:t>
+            </w:r>
+            <w:r>
+              <w:lastRenderedPageBreak/>
+              <w:t>(Nam/</w:t>
+            </w:r>
+            <w:proofErr w:type="spellStart"/>
+            <w:r>
+              <w:t>Nữ</w:t>
+            </w:r>
+            <w:proofErr w:type="spellEnd"/>
+            <w:r>
+              <w:t>/</w:t>
+            </w:r>
+            <w:proofErr w:type="spellStart"/>
+            <w:r>
+              <w:t>Khác</w:t>
+            </w:r>
+            <w:proofErr w:type="spellEnd"/>
+            <w:r>
+              <w:t>...)</w:t>
+            </w:r>
+          </w:p>
+        </w:tc>
+      </w:tr>
+      <w:tr>
+        <w:tc>
+          <w:tcPr>
+            <w:tcW w:w="2880" w:type="dxa"/>
+          </w:tcPr>
+          <w:p>
+            <w:proofErr w:type="spellStart"/>
+            <w:r>
+              <w:lastRenderedPageBreak/>
+              <w:t>IsActive</w:t>
+            </w:r>
+            <w:proofErr w:type="spellEnd"/>
+          </w:p>
+        </w:tc>
+        <w:tc>
+          <w:tcPr>
+            <w:tcW w:w="2880" w:type="dxa"/>
+          </w:tcPr>
+          <w:p>
+            <w:r>
+              <w:t>bit</w:t>
+            </w:r>
+          </w:p>
+        </w:tc>
+        <w:tc>
+          <w:tcPr>
+            <w:tcW w:w="2880" w:type="dxa"/>
+          </w:tcPr>
+          <w:p>
+            <w:proofErr w:type="spellStart"/>
+            <w:r>
+              <w:t>Trạng</w:t>
+            </w:r>
+            <w:proofErr w:type="spellEnd"/>
+            <w:r>
+              <w:t xml:space="preserve"> </w:t>
+            </w:r>
+            <w:proofErr w:type="spellStart"/>
+            <w:r>
+              <w:t>thái</w:t>
+            </w:r>
+            <w:proofErr w:type="spellEnd"/>
+            <w:r>
+              <w:t xml:space="preserve"> </w:t>
+            </w:r>
+            <w:proofErr w:type="spellStart"/>
+            <w:r>
+              <w:t>hoạt</w:t>
+            </w:r>
+            <w:proofErr w:type="spellEnd"/>
+            <w:r>
+              <w:t xml:space="preserve"> </w:t>
+            </w:r>
+            <w:proofErr w:type="spellStart"/>
+            <w:r>
+              <w:t>động</w:t>
+            </w:r>
+            <w:proofErr w:type="spellEnd"/>
+          </w:p>
+        </w:tc>
+      </w:tr>
+      <w:tr>
+        <w:tc>
+          <w:tcPr>
+            <w:tcW w:w="2880" w:type="dxa"/>
+          </w:tcPr>
+          <w:p>
+            <w:proofErr w:type="spellStart"/>
+            <w:r>
+              <w:t>RoleId</w:t>
+            </w:r>
+            <w:proofErr w:type="spellEnd"/>
+          </w:p>
+        </w:tc>
+        <w:tc>
+          <w:tcPr>
+            <w:tcW w:w="2880" w:type="dxa"/>
+          </w:tcPr>
+          <w:p>
+            <w:proofErr w:type="spellStart"/>
+            <w:r>
+              <w:t>int</w:t>
+            </w:r>
+            <w:proofErr w:type="spellEnd"/>
+          </w:p>
+        </w:tc>
+        <w:tc>
+          <w:tcPr>
+            <w:tcW w:w="2880" w:type="dxa"/>
+          </w:tcPr>
+          <w:p>
+            <w:r>
+              <w:t>FK → Role</w:t>
+            </w:r>
+          </w:p>
+        </w:tc>
+      </w:tr>
+    </w:tbl>
+    <w:p/>
+    <w:p>
+      <w:pPr>
+        <w:pStyle w:val="Heading2"/>
+      </w:pPr>
+      <w:r>
+        <w:t xml:space="preserve">4.7. </w:t>
+      </w:r>
+      <w:proofErr w:type="spellStart"/>
+      <w:r>
+        <w:t>ApartmentResident</w:t>
+      </w:r>
+      <w:proofErr w:type="spellEnd"/>
+    </w:p>
+    <w:tbl>
+      <w:tblPr>
+        <w:tblStyle w:val="TableGrid"/>
+        <w:tblW w:w="0" w:type="auto"/>
+        <w:tblLook w:val="04A0" w:firstRow="1" w:lastRow="0" w:firstColumn="1" w:lastColumn="0" w:noHBand="0" w:noVBand="1"/>
+      </w:tblPr>
+      <w:tblGrid>
+        <w:gridCol w:w="2880"/>
+        <w:gridCol w:w="2880"/>
+        <w:gridCol w:w="2880"/>
+      </w:tblGrid>
+      <w:tr>
+        <w:tc>
+          <w:tcPr>
+            <w:tcW w:w="2880" w:type="dxa"/>
+          </w:tcPr>
+          <w:p>
+            <w:proofErr w:type="spellStart"/>
+            <w:r>
+              <w:t>Tên</w:t>
+            </w:r>
+            <w:proofErr w:type="spellEnd"/>
+            <w:r>
+              <w:t xml:space="preserve"> </w:t>
+            </w:r>
+            <w:proofErr w:type="spellStart"/>
+            <w:r>
+              <w:t>cột</w:t>
+            </w:r>
+            <w:proofErr w:type="spellEnd"/>
+          </w:p>
+        </w:tc>
+        <w:tc>
+          <w:tcPr>
+            <w:tcW w:w="2880" w:type="dxa"/>
+          </w:tcPr>
+          <w:p>
+            <w:proofErr w:type="spellStart"/>
+            <w:r>
+              <w:t>Kiểu</w:t>
+            </w:r>
+            <w:proofErr w:type="spellEnd"/>
+            <w:r>
+              <w:t xml:space="preserve"> </w:t>
+            </w:r>
+            <w:proofErr w:type="spellStart"/>
+            <w:r>
+              <w:t>dữ</w:t>
+            </w:r>
+            <w:proofErr w:type="spellEnd"/>
+            <w:r>
+              <w:t xml:space="preserve"> </w:t>
+            </w:r>
+            <w:proofErr w:type="spellStart"/>
+            <w:r>
+              <w:t>liệu</w:t>
+            </w:r>
+            <w:proofErr w:type="spellEnd"/>
+          </w:p>
+        </w:tc>
+        <w:tc>
+          <w:tcPr>
+            <w:tcW w:w="2880" w:type="dxa"/>
+          </w:tcPr>
+          <w:p>
+            <w:proofErr w:type="spellStart"/>
+            <w:r>
+              <w:t>Mô</w:t>
+            </w:r>
+            <w:proofErr w:type="spellEnd"/>
+            <w:r>
+              <w:t xml:space="preserve"> </w:t>
+            </w:r>
+            <w:proofErr w:type="spellStart"/>
+            <w:r>
+              <w:t>tả</w:t>
+            </w:r>
+            <w:proofErr w:type="spellEnd"/>
+          </w:p>
+        </w:tc>
+      </w:tr>
+      <w:tr>
+        <w:tc>
+          <w:tcPr>
+            <w:tcW w:w="2880" w:type="dxa"/>
+          </w:tcPr>
+          <w:p>
+            <w:r>
+              <w:t>Id</w:t>
+            </w:r>
+          </w:p>
+        </w:tc>
+        <w:tc>
+          <w:tcPr>
+            <w:tcW w:w="2880" w:type="dxa"/>
+          </w:tcPr>
+          <w:p>
+            <w:proofErr w:type="spellStart"/>
+            <w:r>
+              <w:t>int</w:t>
+            </w:r>
+            <w:proofErr w:type="spellEnd"/>
+          </w:p>
+        </w:tc>
+        <w:tc>
+          <w:tcPr>
+            <w:tcW w:w="2880" w:type="dxa"/>
+          </w:tcPr>
+          <w:p>
+            <w:proofErr w:type="spellStart"/>
+            <w:r>
+              <w:t>Khoá</w:t>
+            </w:r>
+            <w:proofErr w:type="spellEnd"/>
+            <w:r>
+              <w:t xml:space="preserve"> </w:t>
+            </w:r>
+            <w:proofErr w:type="spellStart"/>
+            <w:r>
+              <w:t>chính</w:t>
+            </w:r>
+            <w:proofErr w:type="spellEnd"/>
+          </w:p>
+        </w:tc>
+      </w:tr>
+      <w:tr>
+        <w:tc>
+          <w:tcPr>
+            <w:tcW w:w="2880" w:type="dxa"/>
+          </w:tcPr>
+          <w:p>
+            <w:proofErr w:type="spellStart"/>
+            <w:r>
+              <w:t>ResidentId</w:t>
+            </w:r>
+            <w:proofErr w:type="spellEnd"/>
+          </w:p>
+        </w:tc>
+        <w:tc>
+          <w:tcPr>
+            <w:tcW w:w="2880" w:type="dxa"/>
+          </w:tcPr>
+          <w:p>
+            <w:proofErr w:type="spellStart"/>
+            <w:r>
+              <w:t>int</w:t>
+            </w:r>
+            <w:proofErr w:type="spellEnd"/>
+          </w:p>
+        </w:tc>
+        <w:tc>
+          <w:tcPr>
+            <w:tcW w:w="2880" w:type="dxa"/>
+          </w:tcPr>
+          <w:p>
+            <w:r>
+              <w:t>FK → Resident</w:t>
+            </w:r>
+          </w:p>
+        </w:tc>
+      </w:tr>
+      <w:tr>
+        <w:tc>
+          <w:tcPr>
+            <w:tcW w:w="2880" w:type="dxa"/>
+          </w:tcPr>
+          <w:p>
+            <w:proofErr w:type="spellStart"/>
+            <w:r>
+              <w:t>ApartmentId</w:t>
+            </w:r>
+            <w:proofErr w:type="spellEnd"/>
+          </w:p>
+        </w:tc>
+        <w:tc>
+          <w:tcPr>
+            <w:tcW w:w="2880" w:type="dxa"/>
+          </w:tcPr>
+          <w:p>
+            <w:proofErr w:type="spellStart"/>
+            <w:r>
+              <w:t>int</w:t>
+            </w:r>
+            <w:proofErr w:type="spellEnd"/>
+          </w:p>
+        </w:tc>
+        <w:tc>
+          <w:tcPr>
+            <w:tcW w:w="2880" w:type="dxa"/>
+          </w:tcPr>
+          <w:p>
+            <w:r>
+              <w:t>FK → Apartment</w:t>
+            </w:r>
+          </w:p>
+        </w:tc>
+      </w:tr>
+      <w:tr>
+        <w:tc>
+          <w:tcPr>
+            <w:tcW w:w="2880" w:type="dxa"/>
+          </w:tcPr>
+          <w:p>
+            <w:proofErr w:type="spellStart"/>
+            <w:r>
+              <w:t>StartDate</w:t>
+            </w:r>
+            <w:proofErr w:type="spellEnd"/>
+          </w:p>
+        </w:tc>
+        <w:tc>
+          <w:tcPr>
+            <w:tcW w:w="2880" w:type="dxa"/>
+          </w:tcPr>
+          <w:p>
+            <w:r>
+              <w:t>date</w:t>
+            </w:r>
+          </w:p>
+        </w:tc>
+        <w:tc>
+          <w:tcPr>
+            <w:tcW w:w="2880" w:type="dxa"/>
+          </w:tcPr>
+          <w:p>
+            <w:proofErr w:type="spellStart"/>
+            <w:r>
+              <w:t>Họ</w:t>
+            </w:r>
+            <w:proofErr w:type="spellEnd"/>
+            <w:r>
+              <w:t xml:space="preserve"> </w:t>
+            </w:r>
+            <w:proofErr w:type="spellStart"/>
+            <w:r>
+              <w:t>tên</w:t>
+            </w:r>
+            <w:proofErr w:type="spellEnd"/>
+          </w:p>
+        </w:tc>
+      </w:tr>
+      <w:tr>
+        <w:tc>
+          <w:tcPr>
+            <w:tcW w:w="2880" w:type="dxa"/>
+          </w:tcPr>
+          <w:p>
+            <w:proofErr w:type="spellStart"/>
+            <w:r>
+              <w:t>EndDate</w:t>
+            </w:r>
+            <w:proofErr w:type="spellEnd"/>
+          </w:p>
+        </w:tc>
+        <w:tc>
+          <w:tcPr>
+            <w:tcW w:w="2880" w:type="dxa"/>
+          </w:tcPr>
+          <w:p>
+            <w:r>
+              <w:t>date</w:t>
+            </w:r>
+          </w:p>
+        </w:tc>
+        <w:tc>
+          <w:tcPr>
+            <w:tcW w:w="2880" w:type="dxa"/>
+          </w:tcPr>
+          <w:p>
+            <w:proofErr w:type="spellStart"/>
+            <w:r>
+              <w:t>Trạng</w:t>
+            </w:r>
+            <w:proofErr w:type="spellEnd"/>
+            <w:r>
+              <w:t xml:space="preserve"> </w:t>
+            </w:r>
+            <w:proofErr w:type="spellStart"/>
+            <w:r>
+              <w:t>thái</w:t>
+            </w:r>
+            <w:proofErr w:type="spellEnd"/>
+            <w:r>
+              <w:t xml:space="preserve"> </w:t>
+            </w:r>
+            <w:proofErr w:type="spellStart"/>
+            <w:r>
+              <w:t>hoạt</w:t>
+            </w:r>
+            <w:proofErr w:type="spellEnd"/>
+            <w:r>
+              <w:t xml:space="preserve"> </w:t>
+            </w:r>
+            <w:proofErr w:type="spellStart"/>
+            <w:r>
+              <w:t>động</w:t>
+            </w:r>
+            <w:proofErr w:type="spellEnd"/>
+          </w:p>
+        </w:tc>
+      </w:tr>
+      <w:tr>
+        <w:tc>
+          <w:tcPr>
+            <w:tcW w:w="2880" w:type="dxa"/>
+          </w:tcPr>
+          <w:p>
+            <w:r>
+              <w:t>Note</w:t>
+            </w:r>
+          </w:p>
+        </w:tc>
+        <w:tc>
+          <w:tcPr>
+            <w:tcW w:w="2880" w:type="dxa"/>
+          </w:tcPr>
+          <w:p>
+            <w:proofErr w:type="spellStart"/>
+            <w:r>
+              <w:t>nvarchar</w:t>
+            </w:r>
+            <w:proofErr w:type="spellEnd"/>
+          </w:p>
+        </w:tc>
+        <w:tc>
+          <w:tcPr>
+            <w:tcW w:w="2880" w:type="dxa"/>
+          </w:tcPr>
+          <w:p>
+            <w:proofErr w:type="spellStart"/>
+            <w:r>
+              <w:t>Ghi</w:t>
+            </w:r>
+            <w:proofErr w:type="spellEnd"/>
+            <w:r>
+              <w:t xml:space="preserve"> </w:t>
+            </w:r>
+            <w:proofErr w:type="spellStart"/>
+            <w:r>
+              <w:t>chú</w:t>
+            </w:r>
+            <w:proofErr w:type="spellEnd"/>
+            <w:r>
+              <w:t xml:space="preserve"> </w:t>
+            </w:r>
+            <w:proofErr w:type="spellStart"/>
+            <w:r>
+              <w:t>thêm</w:t>
+            </w:r>
+            <w:proofErr w:type="spellEnd"/>
+            <w:r>
+              <w:t xml:space="preserve"> (</w:t>
+            </w:r>
+            <w:proofErr w:type="spellStart"/>
+            <w:r>
+              <w:t>nếu</w:t>
+            </w:r>
+            <w:proofErr w:type="spellEnd"/>
+            <w:r>
+              <w:t xml:space="preserve"> </w:t>
+            </w:r>
+            <w:proofErr w:type="spellStart"/>
+            <w:r>
+              <w:t>có</w:t>
+            </w:r>
+            <w:proofErr w:type="spellEnd"/>
+            <w:r>
+              <w:t xml:space="preserve"> </w:t>
+            </w:r>
+            <w:proofErr w:type="spellStart"/>
+            <w:r>
+              <w:t>lý</w:t>
+            </w:r>
+            <w:proofErr w:type="spellEnd"/>
+            <w:r>
+              <w:t xml:space="preserve"> do </w:t>
+            </w:r>
+            <w:proofErr w:type="spellStart"/>
+            <w:r>
+              <w:t>chuyển</w:t>
+            </w:r>
+            <w:proofErr w:type="spellEnd"/>
+            <w:r>
+              <w:t xml:space="preserve">, </w:t>
+            </w:r>
+            <w:proofErr w:type="spellStart"/>
+            <w:r>
+              <w:t>sự</w:t>
+            </w:r>
+            <w:proofErr w:type="spellEnd"/>
+            <w:r>
+              <w:t xml:space="preserve"> </w:t>
+            </w:r>
+            <w:proofErr w:type="spellStart"/>
+            <w:r>
+              <w:t>kiện</w:t>
+            </w:r>
+            <w:proofErr w:type="spellEnd"/>
+            <w:r>
+              <w:t>…)</w:t>
+            </w:r>
+          </w:p>
+        </w:tc>
+      </w:tr>
+    </w:tbl>
     <w:p/>
     <w:p>
       <w:pPr>
         <w:pStyle w:val="Heading1"/>
       </w:pPr>
       <w:r>
-        <w:t>5. Quan h</w:t>
-      </w:r>
-      <w:r>
-        <w:t>ệ</w:t>
-      </w:r>
-      <w:r>
-        <w:t xml:space="preserve"> gi</w:t>
-      </w:r>
-      <w:r>
-        <w:t>ữ</w:t>
-      </w:r>
-      <w:r>
-        <w:t>a các b</w:t>
-      </w:r>
-      <w:r>
-        <w:t>ả</w:t>
-      </w:r>
-      <w:r>
-        <w:t>ng</w:t>
+        <w:t>5. Quan hệ giữa các bảng</w:t>
       </w:r>
     </w:p>
     <w:p>
@@ -2369,13 +4997,7 @@
         <w:spacing w:after="120"/>
       </w:pPr>
       <w:r>
-        <w:t xml:space="preserve">- </w:t>
-      </w:r>
-      <w:r>
-        <w:t xml:space="preserve">Apartment </w:t>
-      </w:r>
-      <w:r>
-        <w:t xml:space="preserve">→ </w:t>
+        <w:t xml:space="preserve">- Apartment → </w:t>
       </w:r>
       <w:proofErr w:type="spellStart"/>
       <w:r>
@@ -2391,7 +5013,15 @@
       </w:r>
       <w:proofErr w:type="spellEnd"/>
       <w:r>
-        <w:t xml:space="preserve"> - một (FK: Apartment.ApartmentTypeId)</w:t>
+        <w:t xml:space="preserve"> - </w:t>
+      </w:r>
+      <w:proofErr w:type="spellStart"/>
+      <w:r>
+        <w:t>một</w:t>
+      </w:r>
+      <w:proofErr w:type="spellEnd"/>
+      <w:r>
+        <w:t xml:space="preserve"> (FK: Apartment.ApartmentTypeId)</w:t>
       </w:r>
     </w:p>
     <w:p>
@@ -2411,28 +5041,17 @@
       </w:r>
       <w:proofErr w:type="spellStart"/>
       <w:r>
-        <w:t>MaintenanceReques</w:t>
-      </w:r>
-      <w:bookmarkStart w:id="0" w:name="_GoBack"/>
-      <w:bookmarkEnd w:id="0"/>
-      <w:r>
-        <w:t>t</w:t>
+        <w:t>MaintenanceRequest</w:t>
       </w:r>
       <w:proofErr w:type="spellEnd"/>
       <w:r>
-        <w:t xml:space="preserve"> </w:t>
-      </w:r>
-      <w:r>
-        <w:t>→</w:t>
+        <w:t xml:space="preserve"> →</w:t>
       </w:r>
       <w:r>
         <w:t xml:space="preserve"> </w:t>
       </w:r>
       <w:r>
-        <w:t>Apartment:</w:t>
-      </w:r>
-      <w:r>
-        <w:t xml:space="preserve"> </w:t>
+        <w:t xml:space="preserve">Apartment: </w:t>
       </w:r>
       <w:proofErr w:type="spellStart"/>
       <w:r>
@@ -2452,13 +5071,89 @@
       </w:r>
       <w:proofErr w:type="spellStart"/>
       <w:r>
-        <w:t>MaintenanceRequest.</w:t>
+        <w:t>MaintenanceRequest.ApartmeId</w:t>
+      </w:r>
+      <w:proofErr w:type="spellEnd"/>
+      <w:r>
+        <w:t>)</w:t>
+      </w:r>
+    </w:p>
+    <w:p>
+      <w:pPr>
+        <w:spacing w:after="120"/>
+      </w:pPr>
+      <w:r>
+        <w:t xml:space="preserve">- Apartment → </w:t>
+      </w:r>
+      <w:proofErr w:type="spellStart"/>
+      <w:proofErr w:type="gramStart"/>
+      <w:r>
+        <w:t>ApartmentResident:một</w:t>
+      </w:r>
+      <w:proofErr w:type="spellEnd"/>
+      <w:proofErr w:type="gramEnd"/>
+      <w:r>
+        <w:t xml:space="preserve"> - </w:t>
+      </w:r>
+      <w:proofErr w:type="spellStart"/>
+      <w:r>
+        <w:t>nhiều</w:t>
+      </w:r>
+      <w:proofErr w:type="spellEnd"/>
+      <w:r>
+        <w:t>(FK:</w:t>
       </w:r>
       <w:r>
-        <w:t>Apartme</w:t>
+        <w:t xml:space="preserve"> </w:t>
       </w:r>
+      <w:proofErr w:type="spellStart"/>
       <w:r>
-        <w:t>Id</w:t>
+        <w:t>Apartment.ApartmentResidentId</w:t>
+      </w:r>
+      <w:proofErr w:type="spellEnd"/>
+      <w:r>
+        <w:t>)</w:t>
+      </w:r>
+    </w:p>
+    <w:p>
+      <w:pPr>
+        <w:spacing w:after="120"/>
+      </w:pPr>
+      <w:r>
+        <w:t xml:space="preserve">- </w:t>
+      </w:r>
+      <w:proofErr w:type="spellStart"/>
+      <w:r>
+        <w:t>ApartmentResident</w:t>
+      </w:r>
+      <w:proofErr w:type="spellEnd"/>
+      <w:r>
+        <w:t xml:space="preserve"> → Resident: </w:t>
+      </w:r>
+      <w:proofErr w:type="spellStart"/>
+      <w:r>
+        <w:t>Nhiều</w:t>
+      </w:r>
+      <w:proofErr w:type="spellEnd"/>
+      <w:r>
+        <w:t xml:space="preserve"> – </w:t>
+      </w:r>
+      <w:proofErr w:type="spellStart"/>
+      <w:proofErr w:type="gramStart"/>
+      <w:r>
+        <w:t>một</w:t>
+      </w:r>
+      <w:proofErr w:type="spellEnd"/>
+      <w:r>
+        <w:t>(</w:t>
+      </w:r>
+      <w:proofErr w:type="gramEnd"/>
+      <w:r>
+        <w:t xml:space="preserve">FK: </w:t>
+      </w:r>
+      <w:proofErr w:type="spellStart"/>
+      <w:r>
+        <w:t>Resident.ApartmentResidentId</w:t>
       </w:r>
       <w:proofErr w:type="spellEnd"/>
       <w:r>
@@ -3062,7 +5757,7 @@
   <w:style w:type="paragraph" w:default="1" w:styleId="Normal">
     <w:name w:val="Normal"/>
     <w:qFormat/>
-    <w:rsid w:val="00043737"/>
+    <w:rsid w:val="00474F14"/>
     <w:rPr>
       <w:rFonts w:ascii="Times New Roman" w:eastAsia="Times New Roman" w:hAnsi="Times New Roman"/>
       <w:sz w:val="24"/>
@@ -14384,7 +17079,7 @@
 </file>
 
 <file path=customXml/itemProps1.xml><?xml version="1.0" encoding="utf-8"?>
-<ds:datastoreItem xmlns:ds="http://schemas.openxmlformats.org/officeDocument/2006/customXml" ds:itemID="{DAA50D6B-1A1B-4C8F-8093-45525DBE7404}">
+<ds:datastoreItem xmlns:ds="http://schemas.openxmlformats.org/officeDocument/2006/customXml" ds:itemID="{C0270F01-27B8-43A2-BE13-52A9B91329E5}">
   <ds:schemaRefs>
     <ds:schemaRef ds:uri="http://schemas.openxmlformats.org/officeDocument/2006/bibliography"/>
   </ds:schemaRefs>

</xml_diff>